<commit_message>
Adding article dynamic metrics
</commit_message>
<xml_diff>
--- a/articles/dynamic-metrics/dynamic-metrics.docx
+++ b/articles/dynamic-metrics/dynamic-metrics.docx
@@ -25,7 +25,7 @@
           <w:szCs w:val="26"/>
           <w:lang w:val="en-US" w:eastAsia="fr-FR"/>
         </w:rPr>
-        <w:t>A dynamic metric to measure the time required to find the returned value of a given function</w:t>
+        <w:t>A dynamic metric to measure the time required to execute mentally a program</w:t>
       </w:r>
     </w:p>
     <w:p>
@@ -70,109 +70,100 @@
           <w:szCs w:val="22"/>
           <w:lang w:val="en-US" w:eastAsia="fr-FR"/>
         </w:rPr>
-        <w:t>Over its entire lifespan, the cost of maintaining a program is usually higher than the cost to create it. An important part of this cost is due to the time needed to debug it, and this time is probably strongly correlated to the time needed to understand it. Can we predict, for a given function, the average time that we will need to debug it ? In other words, can we define a metric which will give us a score linearly dependent on the time needed to debug it ?</w:t>
-      </w:r>
-    </w:p>
-    <w:p>
-      <w:pPr>
-        <w:spacing w:before="240" w:after="240"/>
-        <w:rPr>
-          <w:rFonts w:ascii="Times New Roman" w:eastAsia="Times New Roman" w:hAnsi="Times New Roman" w:cs="Times New Roman"/>
+        <w:t>An important part of this maintenance cost of a software is due to the time needed to debug it. It is probable that this time is strongly correlated to the time needed to understand it. As a complex code is a priori more difficult to understand than a simpler one, we may think that the existing metrics which claim to measure the complexity of comprehension of code would help us to predict the time needed to fix the bugs of a given program. </w:t>
+      </w:r>
+    </w:p>
+    <w:p>
+      <w:pPr>
+        <w:spacing w:before="240" w:after="240"/>
+        <w:rPr>
+          <w:rFonts w:ascii="Times New Roman" w:eastAsia="Times New Roman" w:hAnsi="Times New Roman" w:cs="Times New Roman"/>
+          <w:lang w:eastAsia="fr-FR"/>
+        </w:rPr>
+      </w:pPr>
+      <w:r>
+        <w:rPr>
+          <w:rFonts w:ascii="Arial" w:eastAsia="Times New Roman" w:hAnsi="Arial" w:cs="Arial"/>
+          <w:color w:val="000000"/>
+          <w:sz w:val="22"/>
+          <w:szCs w:val="22"/>
           <w:lang w:val="en-US" w:eastAsia="fr-FR"/>
         </w:rPr>
-      </w:pPr>
-      <w:r>
-        <w:rPr>
-          <w:rFonts w:ascii="Arial" w:eastAsia="Times New Roman" w:hAnsi="Arial" w:cs="Arial"/>
-          <w:color w:val="000000"/>
-          <w:sz w:val="22"/>
-          <w:szCs w:val="22"/>
-          <w:lang w:val="en-US" w:eastAsia="fr-FR"/>
-        </w:rPr>
-        <w:t>For now, most of the existing metrics are measuring the complexity of code snippets. Recently, several scientific studies demonstrated that all these metrics are, in the best cases, weakly correlated with the time needed by a human being to find the returned value of a given function. These results may lead us to believe that these metrics are not correctly measuring the complexity of the programs.   </w:t>
-      </w:r>
-    </w:p>
-    <w:p>
-      <w:pPr>
-        <w:spacing w:before="240" w:after="240"/>
-        <w:rPr>
-          <w:rFonts w:ascii="Times New Roman" w:eastAsia="Times New Roman" w:hAnsi="Times New Roman" w:cs="Times New Roman"/>
-          <w:lang w:val="en-US" w:eastAsia="fr-FR"/>
-        </w:rPr>
-      </w:pPr>
-      <w:r>
-        <w:rPr>
-          <w:rFonts w:ascii="Arial" w:eastAsia="Times New Roman" w:hAnsi="Arial" w:cs="Arial"/>
-          <w:color w:val="000000"/>
-          <w:sz w:val="22"/>
-          <w:szCs w:val="22"/>
-          <w:lang w:val="en-US" w:eastAsia="fr-FR"/>
-        </w:rPr>
-        <w:t>In this article, we will demonstrate why this conclusion would be abusive, and how to define a metric strongly correlated with the time needed to find the returned value of a given function.</w:t>
-      </w:r>
-    </w:p>
-    <w:p>
-      <w:pPr>
-        <w:spacing w:before="240" w:after="240"/>
-        <w:rPr>
-          <w:rFonts w:ascii="Times New Roman" w:eastAsia="Times New Roman" w:hAnsi="Times New Roman" w:cs="Times New Roman"/>
-          <w:lang w:val="en-US" w:eastAsia="fr-FR"/>
-        </w:rPr>
-      </w:pPr>
-      <w:r>
-        <w:rPr>
-          <w:rFonts w:ascii="Arial" w:eastAsia="Times New Roman" w:hAnsi="Arial" w:cs="Arial"/>
-          <w:color w:val="000000"/>
-          <w:sz w:val="22"/>
-          <w:szCs w:val="22"/>
-          <w:lang w:val="en-US" w:eastAsia="fr-FR"/>
-        </w:rPr>
-        <w:t>First, we will demonstrate why this weak correlation is normal. Then, we will explain why dynamic metrics are good candidates to estimate correctly the time needed by a human being to find the returned value of a given function.</w:t>
-      </w:r>
-    </w:p>
-    <w:p>
-      <w:pPr>
-        <w:spacing w:before="240" w:after="240"/>
-        <w:rPr>
-          <w:rFonts w:ascii="Times New Roman" w:eastAsia="Times New Roman" w:hAnsi="Times New Roman" w:cs="Times New Roman"/>
-          <w:lang w:val="en-US" w:eastAsia="fr-FR"/>
-        </w:rPr>
-      </w:pPr>
-      <w:r>
-        <w:rPr>
-          <w:rFonts w:ascii="Arial" w:eastAsia="Times New Roman" w:hAnsi="Arial" w:cs="Arial"/>
-          <w:color w:val="000000"/>
-          <w:sz w:val="22"/>
-          <w:szCs w:val="22"/>
-          <w:lang w:val="en-US" w:eastAsia="fr-FR"/>
-        </w:rPr>
-        <w:t>They are supposed to provide a score which is correlated to the time to understand the code. However, there is a big difference between “understand the code” and “debug the code”. In this article, we will clarify this difference, and explain why this difference implies that the existing metrics are irrelevant to measure the difficulty of debugging. </w:t>
-      </w:r>
-    </w:p>
-    <w:p>
-      <w:pPr>
-        <w:spacing w:before="240" w:after="240"/>
-        <w:rPr>
-          <w:rFonts w:ascii="Times New Roman" w:eastAsia="Times New Roman" w:hAnsi="Times New Roman" w:cs="Times New Roman"/>
-          <w:lang w:val="en-US" w:eastAsia="fr-FR"/>
-        </w:rPr>
-      </w:pPr>
-      <w:r>
-        <w:rPr>
-          <w:rFonts w:ascii="Arial" w:eastAsia="Times New Roman" w:hAnsi="Arial" w:cs="Arial"/>
-          <w:color w:val="000000"/>
-          <w:sz w:val="22"/>
-          <w:szCs w:val="22"/>
-          <w:lang w:val="en-US" w:eastAsia="fr-FR"/>
-        </w:rPr>
-        <w:t>In a second time, we will explain how dynamic metrics could help us to estimate the time needed by a human being to calculate the returned value of the function (for given inputs).</w:t>
+        <w:t xml:space="preserve">Unfortunately, several scientific studies recently demonstrated that all these metrics are (at best) weakly correlated with the time needed by a human being to find the returned value of a given function. </w:t>
+      </w:r>
+      <w:r>
+        <w:rPr>
+          <w:rFonts w:ascii="Arial" w:eastAsia="Times New Roman" w:hAnsi="Arial" w:cs="Arial"/>
+          <w:color w:val="000000"/>
+          <w:sz w:val="22"/>
+          <w:szCs w:val="22"/>
+          <w:lang w:eastAsia="fr-FR"/>
+        </w:rPr>
+        <w:t>These results may lead us to doubt the validity of these metrics. At a minimum, it is highly probable that they will not help us to predict the time to debug a program.</w:t>
+      </w:r>
+    </w:p>
+    <w:p>
+      <w:pPr>
+        <w:spacing w:before="240" w:after="240"/>
+        <w:rPr>
+          <w:rFonts w:ascii="Times New Roman" w:eastAsia="Times New Roman" w:hAnsi="Times New Roman" w:cs="Times New Roman"/>
+          <w:lang w:eastAsia="fr-FR"/>
+        </w:rPr>
+      </w:pPr>
+      <w:r>
+        <w:rPr>
+          <w:rFonts w:ascii="Arial" w:eastAsia="Times New Roman" w:hAnsi="Arial" w:cs="Arial"/>
+          <w:color w:val="000000"/>
+          <w:sz w:val="22"/>
+          <w:szCs w:val="22"/>
+          <w:lang w:eastAsia="fr-FR"/>
+        </w:rPr>
+        <w:t>In this article, we will first suggest some reasons which could explain why this correlation is so weak. Second, we will define a new metric which is much better correlated with the results of the experiments. To this end, we will introduce the concept of dynamic metric. </w:t>
+      </w:r>
+    </w:p>
+    <w:p>
+      <w:pPr>
+        <w:spacing w:before="240" w:after="240"/>
+        <w:rPr>
+          <w:rFonts w:ascii="Times New Roman" w:eastAsia="Times New Roman" w:hAnsi="Times New Roman" w:cs="Times New Roman"/>
+          <w:lang w:eastAsia="fr-FR"/>
+        </w:rPr>
+      </w:pPr>
+      <w:r>
+        <w:rPr>
+          <w:rFonts w:ascii="Arial" w:eastAsia="Times New Roman" w:hAnsi="Arial" w:cs="Arial"/>
+          <w:color w:val="000000"/>
+          <w:sz w:val="22"/>
+          <w:szCs w:val="22"/>
+          <w:lang w:eastAsia="fr-FR"/>
+        </w:rPr>
+        <w:t>Finally, we will demonstrate that a dynamic metric could predict with high precision the time that developers will need to find the returned values of given functions. </w:t>
+      </w:r>
+    </w:p>
+    <w:p>
+      <w:pPr>
+        <w:spacing w:before="240" w:after="240"/>
+        <w:rPr>
+          <w:rFonts w:ascii="Times New Roman" w:eastAsia="Times New Roman" w:hAnsi="Times New Roman" w:cs="Times New Roman"/>
+          <w:lang w:eastAsia="fr-FR"/>
+        </w:rPr>
+      </w:pPr>
+      <w:r>
+        <w:rPr>
+          <w:rFonts w:ascii="Arial" w:eastAsia="Times New Roman" w:hAnsi="Arial" w:cs="Arial"/>
+          <w:color w:val="000000"/>
+          <w:sz w:val="22"/>
+          <w:szCs w:val="22"/>
+          <w:lang w:eastAsia="fr-FR"/>
+        </w:rPr>
+        <w:t>This promising result encourages us to continue to work in this direction, hoping to be able in the near future to predict the time needed to debug a real program. </w:t>
       </w:r>
     </w:p>
     <w:p>
       <w:pPr>
         <w:numPr>
           <w:ilvl w:val="0"/>
-          <w:numId w:val="2"/>
+          <w:numId w:val="6"/>
         </w:numPr>
         <w:spacing w:before="240" w:after="240"/>
         <w:textAlignment w:val="baseline"/>
@@ -209,33 +200,23 @@
           <w:color w:val="000000"/>
           <w:sz w:val="22"/>
           <w:szCs w:val="22"/>
-          <w:lang w:val="en-US" w:eastAsia="fr-FR"/>
-        </w:rPr>
-        <w:t xml:space="preserve">For now, most of the complexity metrics are analyzing statically the programs. </w:t>
-      </w:r>
-      <w:r>
-        <w:rPr>
-          <w:rFonts w:ascii="Arial" w:eastAsia="Times New Roman" w:hAnsi="Arial" w:cs="Arial"/>
-          <w:color w:val="000000"/>
-          <w:sz w:val="22"/>
-          <w:szCs w:val="22"/>
-          <w:lang w:eastAsia="fr-FR"/>
-        </w:rPr>
-        <w:t>They simply “read” the code, calculate a complexity score for each line, and then return the sum of these scores. We will see why this approach may be relevant to calculate the global complexity of code snippets, but not to estimate the time T needed to find the returned value of a given function.</w:t>
-      </w:r>
-    </w:p>
-    <w:p>
-      <w:pPr>
-        <w:spacing w:before="240" w:after="240"/>
-        <w:rPr>
-          <w:rFonts w:ascii="Times New Roman" w:eastAsia="Times New Roman" w:hAnsi="Times New Roman" w:cs="Times New Roman"/>
-          <w:lang w:eastAsia="fr-FR"/>
-        </w:rPr>
-      </w:pPr>
-      <w:r>
-        <w:rPr>
-          <w:rFonts w:ascii="Arial" w:eastAsia="Times New Roman" w:hAnsi="Arial" w:cs="Arial"/>
-          <w:color w:val="000000"/>
+          <w:lang w:eastAsia="fr-FR"/>
+        </w:rPr>
+        <w:t>For now, most of the complexity metrics are analyzing statically the programs. They simply “read” the code, calculate a complexity score for each line, and then return the sum of these scores. We will see why this approach may be relevant to calculate the global complexity of code snippets, but not to estimate the time T needed to find the returned value of a given function.</w:t>
+      </w:r>
+    </w:p>
+    <w:p>
+      <w:pPr>
+        <w:spacing w:before="240" w:after="240"/>
+        <w:rPr>
+          <w:rFonts w:ascii="Times New Roman" w:eastAsia="Times New Roman" w:hAnsi="Times New Roman" w:cs="Times New Roman"/>
+          <w:lang w:eastAsia="fr-FR"/>
+        </w:rPr>
+      </w:pPr>
+      <w:r>
+        <w:rPr>
+          <w:rFonts w:ascii="Arial" w:eastAsia="Times New Roman" w:hAnsi="Arial" w:cs="Arial"/>
+          <w:color w:val="FF0000"/>
           <w:sz w:val="22"/>
           <w:szCs w:val="22"/>
           <w:lang w:eastAsia="fr-FR"/>
@@ -259,7 +240,7 @@
           <w:szCs w:val="22"/>
           <w:lang w:eastAsia="fr-FR"/>
         </w:rPr>
-        <w:t>Then, we will use the results published by Janet Siemund et al. in 2012 to define a dynamic metric highly correlated with T. In mathematical terms, this means that we will define a metric which gives a score linearly dependent on T with a Pearson coefficient near to 1. In other words, if the score of a function f is twice the score of a function g, the average time to find the returned value of f should be approximately equal to the average time to find the returned value of g.</w:t>
+        <w:t>Then, we will use the results published by Janet Siemund et al. in 2012 to define a dynamic metric dyn highly correlated with T. In mathematical terms, we will define a metric which gives a score linearly dependent on T with a Pearson coefficient near to 1. For example, if dyn(f) = 2 * dyn(g), we will predict that the average time to find the returned value of f will be approximately equal to twice the average time to find the returned value of g (i.e. T(f) = 2 * T(g)).</w:t>
       </w:r>
     </w:p>
     <w:p>
@@ -305,7 +286,177 @@
           <w:szCs w:val="22"/>
           <w:lang w:eastAsia="fr-FR"/>
         </w:rPr>
+        <w:t>During the last decades, dozens of metrics were defined in the aim to measure the complexity of the code. Some of them are very simple: count the number of lines of code (LOC), count the number of identifiers, etc. Others are more sophisticated, like Halstead metrics or McCabe metric (also called “cyclomatic complexity”). </w:t>
+      </w:r>
+    </w:p>
+    <w:p>
+      <w:pPr>
+        <w:spacing w:before="240" w:after="240"/>
+        <w:rPr>
+          <w:rFonts w:ascii="Times New Roman" w:eastAsia="Times New Roman" w:hAnsi="Times New Roman" w:cs="Times New Roman"/>
+          <w:lang w:eastAsia="fr-FR"/>
+        </w:rPr>
+      </w:pPr>
+      <w:r>
+        <w:rPr>
+          <w:rFonts w:ascii="Arial" w:eastAsia="Times New Roman" w:hAnsi="Arial" w:cs="Arial"/>
+          <w:color w:val="000000"/>
+          <w:sz w:val="22"/>
+          <w:szCs w:val="22"/>
+          <w:lang w:eastAsia="fr-FR"/>
+        </w:rPr>
         <w:lastRenderedPageBreak/>
+        <w:t>In 2017, the software SonarQube defined an extension of the McCabe metric in the aim to explicitly measure the cognitive complexity of the code, i.e. the difficulty for a human being to understand it. </w:t>
+      </w:r>
+    </w:p>
+    <w:p>
+      <w:pPr>
+        <w:spacing w:before="240" w:after="240"/>
+        <w:rPr>
+          <w:rFonts w:ascii="Times New Roman" w:eastAsia="Times New Roman" w:hAnsi="Times New Roman" w:cs="Times New Roman"/>
+          <w:lang w:eastAsia="fr-FR"/>
+        </w:rPr>
+      </w:pPr>
+      <w:r>
+        <w:rPr>
+          <w:rFonts w:ascii="Arial" w:eastAsia="Times New Roman" w:hAnsi="Arial" w:cs="Arial"/>
+          <w:color w:val="000000"/>
+          <w:sz w:val="22"/>
+          <w:szCs w:val="22"/>
+          <w:lang w:eastAsia="fr-FR"/>
+        </w:rPr>
+        <w:t>Later, in 2020, the software Genese Cpx defined a new metric which fills multiple gaps of the SonarQube’s metric, and thus returns probably more relevant results.</w:t>
+      </w:r>
+    </w:p>
+    <w:p>
+      <w:pPr>
+        <w:spacing w:before="240" w:after="240"/>
+        <w:rPr>
+          <w:rFonts w:ascii="Times New Roman" w:eastAsia="Times New Roman" w:hAnsi="Times New Roman" w:cs="Times New Roman"/>
+          <w:lang w:eastAsia="fr-FR"/>
+        </w:rPr>
+      </w:pPr>
+      <w:r>
+        <w:rPr>
+          <w:rFonts w:ascii="Arial" w:eastAsia="Times New Roman" w:hAnsi="Arial" w:cs="Arial"/>
+          <w:color w:val="000000"/>
+          <w:sz w:val="22"/>
+          <w:szCs w:val="22"/>
+          <w:lang w:eastAsia="fr-FR"/>
+        </w:rPr>
+        <w:t>Of all these metrics, which are correctly correlated with the difficulty to understand the code ? Many scientific publications tried to reply to this question. </w:t>
+      </w:r>
+    </w:p>
+    <w:p>
+      <w:pPr>
+        <w:spacing w:before="240" w:after="240"/>
+        <w:rPr>
+          <w:rFonts w:ascii="Times New Roman" w:eastAsia="Times New Roman" w:hAnsi="Times New Roman" w:cs="Times New Roman"/>
+          <w:lang w:eastAsia="fr-FR"/>
+        </w:rPr>
+      </w:pPr>
+      <w:r>
+        <w:rPr>
+          <w:rFonts w:ascii="Arial" w:eastAsia="Times New Roman" w:hAnsi="Arial" w:cs="Arial"/>
+          <w:color w:val="000000"/>
+          <w:sz w:val="22"/>
+          <w:szCs w:val="22"/>
+          <w:lang w:eastAsia="fr-FR"/>
+        </w:rPr>
+        <w:t>In 2017, Scalabrino et al. reached a surprising result: none of the existing metrics seemed to be really correlated with the code comprehension. </w:t>
+      </w:r>
+    </w:p>
+    <w:p>
+      <w:pPr>
+        <w:spacing w:before="240" w:after="240"/>
+        <w:rPr>
+          <w:rFonts w:ascii="Times New Roman" w:eastAsia="Times New Roman" w:hAnsi="Times New Roman" w:cs="Times New Roman"/>
+          <w:lang w:eastAsia="fr-FR"/>
+        </w:rPr>
+      </w:pPr>
+      <w:r>
+        <w:rPr>
+          <w:rFonts w:ascii="Arial" w:eastAsia="Times New Roman" w:hAnsi="Arial" w:cs="Arial"/>
+          <w:color w:val="000000"/>
+          <w:sz w:val="22"/>
+          <w:szCs w:val="22"/>
+          <w:lang w:eastAsia="fr-FR"/>
+        </w:rPr>
+        <w:t> In 2020, Wyrich et al. demonstrated that the SonarQube metric (not studied by Scalabrino et al.) is probably the only one which has a significant correlation with cognitive complexity. </w:t>
+      </w:r>
+    </w:p>
+    <w:p>
+      <w:pPr>
+        <w:spacing w:before="240" w:after="240"/>
+        <w:rPr>
+          <w:rFonts w:ascii="Times New Roman" w:eastAsia="Times New Roman" w:hAnsi="Times New Roman" w:cs="Times New Roman"/>
+          <w:lang w:eastAsia="fr-FR"/>
+        </w:rPr>
+      </w:pPr>
+      <w:r>
+        <w:rPr>
+          <w:rFonts w:ascii="Arial" w:eastAsia="Times New Roman" w:hAnsi="Arial" w:cs="Arial"/>
+          <w:color w:val="000000"/>
+          <w:sz w:val="22"/>
+          <w:szCs w:val="22"/>
+          <w:lang w:eastAsia="fr-FR"/>
+        </w:rPr>
+        <w:t>In 2021, Peitek et al. extended the work of Siegmund by using Functional Magnetic Resonance Imaging (FMRI) in the aim to measure the intensity of the activation of the Broca’s areas of developers which were asked to find the returned value of given functions. Like Scalabrino et al., they found no or weak correlation between 41 metrics and the measure of the activation of the Broca’s areas. Even the SonarQube’s metric was not (or weakly) correlated with their measures. </w:t>
+      </w:r>
+    </w:p>
+    <w:p>
+      <w:pPr>
+        <w:spacing w:before="240" w:after="240"/>
+        <w:rPr>
+          <w:rFonts w:ascii="Times New Roman" w:eastAsia="Times New Roman" w:hAnsi="Times New Roman" w:cs="Times New Roman"/>
+          <w:lang w:eastAsia="fr-FR"/>
+        </w:rPr>
+      </w:pPr>
+      <w:r>
+        <w:rPr>
+          <w:rFonts w:ascii="Arial" w:eastAsia="Times New Roman" w:hAnsi="Arial" w:cs="Arial"/>
+          <w:color w:val="000000"/>
+          <w:sz w:val="22"/>
+          <w:szCs w:val="22"/>
+          <w:lang w:eastAsia="fr-FR"/>
+        </w:rPr>
+        <w:t>Is it so surprising ? Maybe not. For example, the aim of SonarQube and Genese Cpx metrics is to give a score which represents the difficulty to “understand” code snippets, which could be defined as “understand the specs of the function, and verify if its implementation corresponds to its specs”.  This is very different from “find the returned value of a given function”. Thus, there is a priori no reason to find a correct correlation between these metrics and the time needed to find the returned value of a given function.</w:t>
+      </w:r>
+    </w:p>
+    <w:p>
+      <w:pPr>
+        <w:rPr>
+          <w:rFonts w:ascii="Times New Roman" w:eastAsia="Times New Roman" w:hAnsi="Times New Roman" w:cs="Times New Roman"/>
+          <w:lang w:eastAsia="fr-FR"/>
+        </w:rPr>
+      </w:pPr>
+      <w:r>
+        <w:rPr>
+          <w:rFonts w:ascii="Arial" w:eastAsia="Times New Roman" w:hAnsi="Arial" w:cs="Arial"/>
+          <w:color w:val="000000"/>
+          <w:sz w:val="22"/>
+          <w:szCs w:val="22"/>
+          <w:lang w:eastAsia="fr-FR"/>
+        </w:rPr>
+        <w:t>2. The goal of the actual metrics</w:t>
+      </w:r>
+    </w:p>
+    <w:p>
+      <w:pPr>
+        <w:spacing w:before="240" w:after="240"/>
+        <w:rPr>
+          <w:rFonts w:ascii="Times New Roman" w:eastAsia="Times New Roman" w:hAnsi="Times New Roman" w:cs="Times New Roman"/>
+          <w:lang w:eastAsia="fr-FR"/>
+        </w:rPr>
+      </w:pPr>
+      <w:r>
+        <w:rPr>
+          <w:rFonts w:ascii="Arial" w:eastAsia="Times New Roman" w:hAnsi="Arial" w:cs="Arial"/>
+          <w:color w:val="000000"/>
+          <w:sz w:val="22"/>
+          <w:szCs w:val="22"/>
+          <w:lang w:eastAsia="fr-FR"/>
+        </w:rPr>
         <w:t>During the last decades, dozens of metrics were defined in the aim to measure the complexity of the code. Some of them are very simple: count the number of lines of code (LOC), count the number of identifiers, etc. Others are more sophisticated, like Halstead metrics or McCabe metric (also called “cyclomatic complexity”). </w:t>
       </w:r>
     </w:p>
@@ -325,178 +476,74 @@
           <w:szCs w:val="22"/>
           <w:lang w:eastAsia="fr-FR"/>
         </w:rPr>
-        <w:t>In 2017, the software SonarQube defined an extension of the McCabe metric in the aim to explicitly measure the cognitive complexity of the code, ie the difficulty for a human being to understand it. </w:t>
-      </w:r>
-    </w:p>
-    <w:p>
-      <w:pPr>
-        <w:spacing w:before="240" w:after="240"/>
-        <w:rPr>
-          <w:rFonts w:ascii="Times New Roman" w:eastAsia="Times New Roman" w:hAnsi="Times New Roman" w:cs="Times New Roman"/>
-          <w:lang w:eastAsia="fr-FR"/>
-        </w:rPr>
-      </w:pPr>
-      <w:r>
-        <w:rPr>
-          <w:rFonts w:ascii="Arial" w:eastAsia="Times New Roman" w:hAnsi="Arial" w:cs="Arial"/>
-          <w:color w:val="000000"/>
-          <w:sz w:val="22"/>
-          <w:szCs w:val="22"/>
-          <w:lang w:eastAsia="fr-FR"/>
-        </w:rPr>
-        <w:t>Later, in 2020, the software Genese Cpx used a new metric which fills multiple gaps of the SonarQube’s metric, and thus returns probably more relevant results.</w:t>
-      </w:r>
-    </w:p>
-    <w:p>
-      <w:pPr>
-        <w:spacing w:before="240" w:after="240"/>
-        <w:rPr>
-          <w:rFonts w:ascii="Times New Roman" w:eastAsia="Times New Roman" w:hAnsi="Times New Roman" w:cs="Times New Roman"/>
-          <w:lang w:eastAsia="fr-FR"/>
-        </w:rPr>
-      </w:pPr>
-      <w:r>
-        <w:rPr>
-          <w:rFonts w:ascii="Arial" w:eastAsia="Times New Roman" w:hAnsi="Arial" w:cs="Arial"/>
-          <w:color w:val="000000"/>
-          <w:sz w:val="22"/>
-          <w:szCs w:val="22"/>
-          <w:lang w:eastAsia="fr-FR"/>
-        </w:rPr>
-        <w:t>Of all these metrics, which are correctly correlated with the difficulty to understand the code ? Many scientific publications tried to reply to this question. </w:t>
-      </w:r>
-    </w:p>
-    <w:p>
-      <w:pPr>
-        <w:spacing w:before="240" w:after="240"/>
-        <w:rPr>
-          <w:rFonts w:ascii="Times New Roman" w:eastAsia="Times New Roman" w:hAnsi="Times New Roman" w:cs="Times New Roman"/>
-          <w:lang w:eastAsia="fr-FR"/>
-        </w:rPr>
-      </w:pPr>
-      <w:r>
-        <w:rPr>
-          <w:rFonts w:ascii="Arial" w:eastAsia="Times New Roman" w:hAnsi="Arial" w:cs="Arial"/>
-          <w:color w:val="000000"/>
-          <w:sz w:val="22"/>
-          <w:szCs w:val="22"/>
-          <w:lang w:eastAsia="fr-FR"/>
-        </w:rPr>
-        <w:t>In 2017, an article study published by Scalabrino et al. reached a surprising result: none of the existing metrics seemed to be really correlated with the code comprehension. </w:t>
-      </w:r>
-    </w:p>
-    <w:p>
-      <w:pPr>
-        <w:spacing w:before="240" w:after="240"/>
-        <w:rPr>
-          <w:rFonts w:ascii="Times New Roman" w:eastAsia="Times New Roman" w:hAnsi="Times New Roman" w:cs="Times New Roman"/>
-          <w:lang w:eastAsia="fr-FR"/>
-        </w:rPr>
-      </w:pPr>
-      <w:r>
-        <w:rPr>
-          <w:rFonts w:ascii="Arial" w:eastAsia="Times New Roman" w:hAnsi="Arial" w:cs="Arial"/>
-          <w:color w:val="000000"/>
-          <w:sz w:val="22"/>
-          <w:szCs w:val="22"/>
-          <w:lang w:eastAsia="fr-FR"/>
-        </w:rPr>
-        <w:t> In 2020, a study by Wyrich et al. demonstrated that the SonarQube metric (not studied in the article of Scalabrino et al.) is probably the only one which has a significant correlation with cognitive complexity. </w:t>
-      </w:r>
-    </w:p>
-    <w:p>
-      <w:pPr>
-        <w:spacing w:before="240" w:after="240"/>
-        <w:rPr>
-          <w:rFonts w:ascii="Times New Roman" w:eastAsia="Times New Roman" w:hAnsi="Times New Roman" w:cs="Times New Roman"/>
-          <w:lang w:eastAsia="fr-FR"/>
-        </w:rPr>
-      </w:pPr>
-      <w:r>
-        <w:rPr>
-          <w:rFonts w:ascii="Arial" w:eastAsia="Times New Roman" w:hAnsi="Arial" w:cs="Arial"/>
-          <w:color w:val="000000"/>
-          <w:sz w:val="22"/>
-          <w:szCs w:val="22"/>
-          <w:lang w:eastAsia="fr-FR"/>
-        </w:rPr>
-        <w:t>In 2021, Peitek et al. extended the work of Janet Siegmund by using Functional Magnetic Resonance Imaging (FMRI) in the aim to measure the intensity of the activation of the Broca’s areas of developers which were asked to find the returned value of given functions. Like Scalabrino et al., they found no or weak correlation between 41 metrics and the measure of the activation of the Broca’s areas. Even the SonarQube’s metric was not (or weakly) correlated with their measures. </w:t>
-      </w:r>
-    </w:p>
-    <w:p>
-      <w:pPr>
-        <w:spacing w:before="240" w:after="240"/>
-        <w:rPr>
-          <w:rFonts w:ascii="Times New Roman" w:eastAsia="Times New Roman" w:hAnsi="Times New Roman" w:cs="Times New Roman"/>
-          <w:lang w:eastAsia="fr-FR"/>
-        </w:rPr>
-      </w:pPr>
-      <w:r>
-        <w:rPr>
-          <w:rFonts w:ascii="Arial" w:eastAsia="Times New Roman" w:hAnsi="Arial" w:cs="Arial"/>
-          <w:color w:val="000000"/>
-          <w:sz w:val="22"/>
-          <w:szCs w:val="22"/>
-          <w:lang w:eastAsia="fr-FR"/>
-        </w:rPr>
-        <w:t>Is it so surprising ? Maybe not. For example, the aim of SonarQube and Genese Cpx metrics is to give a score which represents the difficulty to “understand” code snippets, which could be defined as “understand the specs of the function, and verify if its implementation corresponds to its specs”.  This is very different from “find the returned value of a given function”. Thus, there is a priori no reason to find a correct correlation between these metrics and the time T needed to find the returned value of a given function. However, this correlation may exist, and we must explain why it doesn’t exist.</w:t>
-      </w:r>
-    </w:p>
-    <w:p>
-      <w:pPr>
-        <w:rPr>
-          <w:rFonts w:ascii="Times New Roman" w:eastAsia="Times New Roman" w:hAnsi="Times New Roman" w:cs="Times New Roman"/>
-          <w:lang w:eastAsia="fr-FR"/>
-        </w:rPr>
-      </w:pPr>
-      <w:r>
-        <w:rPr>
-          <w:rFonts w:ascii="Arial" w:eastAsia="Times New Roman" w:hAnsi="Arial" w:cs="Arial"/>
-          <w:color w:val="000000"/>
-          <w:sz w:val="22"/>
-          <w:szCs w:val="22"/>
-          <w:lang w:eastAsia="fr-FR"/>
-        </w:rPr>
-        <w:t>2. The goal of the actual metrics</w:t>
-      </w:r>
-    </w:p>
-    <w:p>
-      <w:pPr>
-        <w:spacing w:before="240" w:after="240"/>
-        <w:rPr>
-          <w:rFonts w:ascii="Times New Roman" w:eastAsia="Times New Roman" w:hAnsi="Times New Roman" w:cs="Times New Roman"/>
-          <w:lang w:eastAsia="fr-FR"/>
-        </w:rPr>
-      </w:pPr>
-      <w:r>
-        <w:rPr>
-          <w:rFonts w:ascii="Arial" w:eastAsia="Times New Roman" w:hAnsi="Arial" w:cs="Arial"/>
-          <w:color w:val="000000"/>
-          <w:sz w:val="22"/>
-          <w:szCs w:val="22"/>
-          <w:lang w:eastAsia="fr-FR"/>
-        </w:rPr>
-        <w:t>During the last decades, dozens of metrics were defined in the aim to measure the complexity of the code. Some of them are very simple: count the number of lines of code (LOC), count the number of identifiers, etc. Others are more sophisticated, like Halstead metrics or McCabe metric (also called “cyclomatic complexity”). Later, SonarQube and Genese Cpx extended the McCabe metric in the aim to explicitly measure the cognitive complexity of the code, i.e. the difficulty for a human being to understand it. Hereafter, we will call this kind of metrics the cognition metrics.</w:t>
-      </w:r>
-    </w:p>
-    <w:p>
-      <w:pPr>
-        <w:spacing w:before="240" w:after="240"/>
-        <w:rPr>
-          <w:rFonts w:ascii="Times New Roman" w:eastAsia="Times New Roman" w:hAnsi="Times New Roman" w:cs="Times New Roman"/>
-          <w:lang w:eastAsia="fr-FR"/>
-        </w:rPr>
-      </w:pPr>
-      <w:r>
-        <w:rPr>
-          <w:rFonts w:ascii="Arial" w:eastAsia="Times New Roman" w:hAnsi="Arial" w:cs="Arial"/>
-          <w:color w:val="000000"/>
-          <w:sz w:val="22"/>
-          <w:szCs w:val="22"/>
-          <w:lang w:eastAsia="fr-FR"/>
-        </w:rPr>
-        <w:t xml:space="preserve">As we can see, there are many different kinds of “complexity”. That’s why the expression “the complexity of the code” is a non-sense. We should always specify which kind of complexity we are talking about, and eventually specify what is the relation between this complexity and something happening in the real world. For example, the metric “number of lines of code” (LOC) simply counts the number of lines of code snippets, and is not intended to measure something else. Inversely, SonarQube and Genese Cpx were developed in the aim to estimate something existing in the real world: the difficulty for a human being to understand a </w:t>
-      </w:r>
+        <w:t>Later, SonarQube and Genese Cpx extended the McCabe metric in the aim to explicitly measure the cognitive complexity of the code, i.e. the difficulty for a human being to understand it. Hereafter, we will call this kind of metrics the cognition metrics.</w:t>
+      </w:r>
+    </w:p>
+    <w:p>
+      <w:pPr>
+        <w:spacing w:before="240" w:after="240"/>
+        <w:rPr>
+          <w:rFonts w:ascii="Times New Roman" w:eastAsia="Times New Roman" w:hAnsi="Times New Roman" w:cs="Times New Roman"/>
+          <w:lang w:eastAsia="fr-FR"/>
+        </w:rPr>
+      </w:pPr>
+      <w:r>
+        <w:rPr>
+          <w:rFonts w:ascii="Arial" w:eastAsia="Times New Roman" w:hAnsi="Arial" w:cs="Arial"/>
+          <w:color w:val="000000"/>
+          <w:sz w:val="22"/>
+          <w:szCs w:val="22"/>
+          <w:lang w:eastAsia="fr-FR"/>
+        </w:rPr>
+        <w:t>As we can see, there are many different kinds of “complexity”. That’s why the expression “the complexity of the code” is a non-sense. We should always specify which kind of complexity we are talking about, and eventually specify if this complexity should be in relation with something happening in the real world. </w:t>
+      </w:r>
+    </w:p>
+    <w:p>
+      <w:pPr>
+        <w:spacing w:before="240" w:after="240"/>
+        <w:rPr>
+          <w:rFonts w:ascii="Times New Roman" w:eastAsia="Times New Roman" w:hAnsi="Times New Roman" w:cs="Times New Roman"/>
+          <w:lang w:eastAsia="fr-FR"/>
+        </w:rPr>
+      </w:pPr>
+      <w:r>
+        <w:rPr>
+          <w:rFonts w:ascii="Arial" w:eastAsia="Times New Roman" w:hAnsi="Arial" w:cs="Arial"/>
+          <w:color w:val="000000"/>
+          <w:sz w:val="22"/>
+          <w:szCs w:val="22"/>
+          <w:lang w:eastAsia="fr-FR"/>
+        </w:rPr>
+        <w:t>For example, the metric “number of lines of code” (LOC) simply counts the number of lines of code snippets, and is not intended to measure something else. There is nothing in the real world that this metric should measure.</w:t>
+      </w:r>
+    </w:p>
+    <w:p>
+      <w:pPr>
+        <w:spacing w:before="240" w:after="240"/>
+        <w:rPr>
+          <w:rFonts w:ascii="Times New Roman" w:eastAsia="Times New Roman" w:hAnsi="Times New Roman" w:cs="Times New Roman"/>
+          <w:lang w:eastAsia="fr-FR"/>
+        </w:rPr>
+      </w:pPr>
+      <w:r>
+        <w:rPr>
+          <w:rFonts w:ascii="Arial" w:eastAsia="Times New Roman" w:hAnsi="Arial" w:cs="Arial"/>
+          <w:color w:val="000000"/>
+          <w:sz w:val="22"/>
+          <w:szCs w:val="22"/>
+          <w:lang w:eastAsia="fr-FR"/>
+        </w:rPr>
+        <w:t>Inversely, SonarQube and Genese Cpx were developed in the aim to estimate something existing in the real world: the difficulty for a human being to understand a code snippet. That’s why, unlike LOC, we could experimentally demonstrate if these metrics are correctly correlated with what they claim to measure.</w:t>
+      </w:r>
+    </w:p>
+    <w:p>
+      <w:pPr>
+        <w:spacing w:before="240" w:after="240"/>
+        <w:rPr>
+          <w:rFonts w:ascii="Times New Roman" w:eastAsia="Times New Roman" w:hAnsi="Times New Roman" w:cs="Times New Roman"/>
+          <w:lang w:eastAsia="fr-FR"/>
+        </w:rPr>
+      </w:pPr>
       <w:r>
         <w:rPr>
           <w:rFonts w:ascii="Arial" w:eastAsia="Times New Roman" w:hAnsi="Arial" w:cs="Arial"/>
@@ -506,83 +553,64 @@
           <w:lang w:eastAsia="fr-FR"/>
         </w:rPr>
         <w:lastRenderedPageBreak/>
-        <w:t>code snippet. That’s why, unlike LOC, we could experimentally demonstrate if these metrics are correctly correlated with what they claim to measure.</w:t>
-      </w:r>
-    </w:p>
-    <w:p>
-      <w:pPr>
-        <w:spacing w:before="240" w:after="240"/>
-        <w:rPr>
-          <w:rFonts w:ascii="Times New Roman" w:eastAsia="Times New Roman" w:hAnsi="Times New Roman" w:cs="Times New Roman"/>
-          <w:lang w:eastAsia="fr-FR"/>
-        </w:rPr>
-      </w:pPr>
-      <w:r>
-        <w:rPr>
-          <w:rFonts w:ascii="Arial" w:eastAsia="Times New Roman" w:hAnsi="Arial" w:cs="Arial"/>
-          <w:color w:val="000000"/>
-          <w:sz w:val="22"/>
-          <w:szCs w:val="22"/>
-          <w:lang w:eastAsia="fr-FR"/>
-        </w:rPr>
-        <w:t>Unfortunately, as far as I know, no experiments  were ever realised in the aim to measure the difficulty of comprehension of the code, defined as “the time needed to understand the specs of the code snippet, and to verify if the implementation of the code corresponds to its specs”. Until we have organised this kind of experiment and analyzed their results, it will be impossible to affirm that these metrics are correctly measuring what they claim to measure or not. That’s why my main goal, in the near future, is to organize this kind of experimentation…</w:t>
-      </w:r>
-    </w:p>
-    <w:p>
-      <w:pPr>
-        <w:spacing w:before="240" w:after="240"/>
-        <w:rPr>
-          <w:rFonts w:ascii="Times New Roman" w:eastAsia="Times New Roman" w:hAnsi="Times New Roman" w:cs="Times New Roman"/>
-          <w:lang w:eastAsia="fr-FR"/>
-        </w:rPr>
-      </w:pPr>
-      <w:r>
-        <w:rPr>
-          <w:rFonts w:ascii="Arial" w:eastAsia="Times New Roman" w:hAnsi="Arial" w:cs="Arial"/>
-          <w:color w:val="000000"/>
-          <w:sz w:val="22"/>
-          <w:szCs w:val="22"/>
-          <w:lang w:eastAsia="fr-FR"/>
-        </w:rPr>
-        <w:t>3. Why we should not use static metrics in experiments depending of the values of the inputs</w:t>
-      </w:r>
-    </w:p>
-    <w:p>
-      <w:pPr>
-        <w:spacing w:before="240" w:after="240"/>
-        <w:rPr>
-          <w:rFonts w:ascii="Times New Roman" w:eastAsia="Times New Roman" w:hAnsi="Times New Roman" w:cs="Times New Roman"/>
-          <w:lang w:eastAsia="fr-FR"/>
-        </w:rPr>
-      </w:pPr>
-      <w:r>
-        <w:rPr>
-          <w:rFonts w:ascii="Arial" w:eastAsia="Times New Roman" w:hAnsi="Arial" w:cs="Arial"/>
-          <w:color w:val="000000"/>
-          <w:sz w:val="22"/>
-          <w:szCs w:val="22"/>
-          <w:lang w:eastAsia="fr-FR"/>
-        </w:rPr>
-        <w:t>3.1 xxxx</w:t>
-      </w:r>
-    </w:p>
-    <w:p>
-      <w:pPr>
-        <w:spacing w:before="240" w:after="240"/>
-        <w:rPr>
-          <w:rFonts w:ascii="Times New Roman" w:eastAsia="Times New Roman" w:hAnsi="Times New Roman" w:cs="Times New Roman"/>
-          <w:lang w:eastAsia="fr-FR"/>
-        </w:rPr>
-      </w:pPr>
-      <w:r>
-        <w:rPr>
-          <w:rFonts w:ascii="Arial" w:eastAsia="Times New Roman" w:hAnsi="Arial" w:cs="Arial"/>
-          <w:color w:val="000000"/>
-          <w:sz w:val="22"/>
-          <w:szCs w:val="22"/>
-          <w:lang w:eastAsia="fr-FR"/>
-        </w:rPr>
-        <w:t>Most of the actual metrics statically analyze the code snippets, and then calculate a score which is supposed to measure its complexity. It simply means that they define some rules to calculate the complexity of each line of code, and then return the sum of these values.</w:t>
+        <w:t>Unfortunately, as far as I know, no experiments  were ever realised in the aim to measure the difficulty of comprehension of the code, defined as “the time needed to understand the specs of the code snippet, and to verify if the implementation of the code corresponds to its specs”. Until we have organised experiments specifically designed to measure these two elements, it will be impossible to affirm that these metrics are correctly measuring what they claim to measure.</w:t>
+      </w:r>
+    </w:p>
+    <w:p>
+      <w:pPr>
+        <w:spacing w:before="240" w:after="240"/>
+        <w:rPr>
+          <w:rFonts w:ascii="Times New Roman" w:eastAsia="Times New Roman" w:hAnsi="Times New Roman" w:cs="Times New Roman"/>
+          <w:lang w:eastAsia="fr-FR"/>
+        </w:rPr>
+      </w:pPr>
+      <w:r>
+        <w:rPr>
+          <w:rFonts w:ascii="Arial" w:eastAsia="Times New Roman" w:hAnsi="Arial" w:cs="Arial"/>
+          <w:color w:val="000000"/>
+          <w:sz w:val="22"/>
+          <w:szCs w:val="22"/>
+          <w:lang w:eastAsia="fr-FR"/>
+        </w:rPr>
+        <w:t>3. Why we should not use static metrics when we ask developers to find the value returned by a function</w:t>
+      </w:r>
+    </w:p>
+    <w:p>
+      <w:pPr>
+        <w:spacing w:before="240" w:after="240"/>
+        <w:rPr>
+          <w:rFonts w:ascii="Times New Roman" w:eastAsia="Times New Roman" w:hAnsi="Times New Roman" w:cs="Times New Roman"/>
+          <w:lang w:eastAsia="fr-FR"/>
+        </w:rPr>
+      </w:pPr>
+      <w:r>
+        <w:rPr>
+          <w:rFonts w:ascii="Arial" w:eastAsia="Times New Roman" w:hAnsi="Arial" w:cs="Arial"/>
+          <w:color w:val="000000"/>
+          <w:sz w:val="22"/>
+          <w:szCs w:val="22"/>
+          <w:lang w:eastAsia="fr-FR"/>
+        </w:rPr>
+        <w:t>3.1 Loops</w:t>
+      </w:r>
+    </w:p>
+    <w:p>
+      <w:pPr>
+        <w:spacing w:before="240" w:after="240"/>
+        <w:rPr>
+          <w:rFonts w:ascii="Times New Roman" w:eastAsia="Times New Roman" w:hAnsi="Times New Roman" w:cs="Times New Roman"/>
+          <w:lang w:eastAsia="fr-FR"/>
+        </w:rPr>
+      </w:pPr>
+      <w:r>
+        <w:rPr>
+          <w:rFonts w:ascii="Arial" w:eastAsia="Times New Roman" w:hAnsi="Arial" w:cs="Arial"/>
+          <w:color w:val="000000"/>
+          <w:sz w:val="22"/>
+          <w:szCs w:val="22"/>
+          <w:lang w:eastAsia="fr-FR"/>
+        </w:rPr>
+        <w:t>Most of the actual metrics statically analyze the code snippets. It simply means that they define some rules to calculate the complexity of each line of code, and then return the sum of these values.</w:t>
       </w:r>
     </w:p>
     <w:p>
@@ -656,10 +684,10 @@
           <w:lang w:eastAsia="fr-FR"/>
         </w:rPr>
         <w:drawing>
-          <wp:inline distT="0" distB="0" distL="0" distR="0" wp14:anchorId="6A729D9C" wp14:editId="47D5B458">
-            <wp:extent cx="5756910" cy="1179830"/>
-            <wp:effectExtent l="0" t="0" r="0" b="1270"/>
-            <wp:docPr id="41" name="Image 41" descr="Une image contenant texte&#10;&#10;Description générée automatiquement"/>
+          <wp:inline distT="0" distB="0" distL="0" distR="0" wp14:anchorId="59211D45" wp14:editId="6BAC9EDB">
+            <wp:extent cx="5756910" cy="1181100"/>
+            <wp:effectExtent l="0" t="0" r="0" b="0"/>
+            <wp:docPr id="137" name="Image 137" descr="Une image contenant texte&#10;&#10;Description générée automatiquement"/>
             <wp:cNvGraphicFramePr>
               <a:graphicFrameLocks xmlns:a="http://schemas.openxmlformats.org/drawingml/2006/main" noChangeAspect="1"/>
             </wp:cNvGraphicFramePr>
@@ -667,7 +695,7 @@
               <a:graphicData uri="http://schemas.openxmlformats.org/drawingml/2006/picture">
                 <pic:pic xmlns:pic="http://schemas.openxmlformats.org/drawingml/2006/picture">
                   <pic:nvPicPr>
-                    <pic:cNvPr id="41" name="Image 41" descr="Une image contenant texte&#10;&#10;Description générée automatiquement"/>
+                    <pic:cNvPr id="137" name="Image 137" descr="Une image contenant texte&#10;&#10;Description générée automatiquement"/>
                     <pic:cNvPicPr>
                       <a:picLocks noChangeAspect="1" noChangeArrowheads="1"/>
                     </pic:cNvPicPr>
@@ -688,7 +716,7 @@
                   <pic:spPr bwMode="auto">
                     <a:xfrm>
                       <a:off x="0" y="0"/>
-                      <a:ext cx="5756910" cy="1179830"/>
+                      <a:ext cx="5756910" cy="1181100"/>
                     </a:xfrm>
                     <a:prstGeom prst="rect">
                       <a:avLst/>
@@ -751,102 +779,140 @@
           <w:szCs w:val="22"/>
           <w:lang w:eastAsia="fr-FR"/>
         </w:rPr>
-        <w:t>Cpx(f) = Cpx(line1) + Cpx(line2) + Cpx(line3) + Cpx(line4) + Cpx(line5) + Cpx(line6) + Cpx(line7)</w:t>
-      </w:r>
-    </w:p>
-    <w:p>
-      <w:pPr>
-        <w:spacing w:before="240" w:after="240"/>
-        <w:rPr>
-          <w:rFonts w:ascii="Times New Roman" w:eastAsia="Times New Roman" w:hAnsi="Times New Roman" w:cs="Times New Roman"/>
-          <w:lang w:eastAsia="fr-FR"/>
-        </w:rPr>
-      </w:pPr>
-      <w:r>
-        <w:rPr>
-          <w:rFonts w:ascii="Arial" w:eastAsia="Times New Roman" w:hAnsi="Arial" w:cs="Arial"/>
-          <w:color w:val="000000"/>
-          <w:sz w:val="22"/>
-          <w:szCs w:val="22"/>
-          <w:lang w:eastAsia="fr-FR"/>
-        </w:rPr>
-        <w:t>This score represents the complexity of the globality of the function. For cognition metrics like SonarQube or Genese Cpx, this score should be correlated with the time needed for a human being to understand what f is doing (please note that the lack of comments and the absence of semantic of the name of this function do not let us know what f should do). This score depends only on the implementation of f.</w:t>
-      </w:r>
-    </w:p>
-    <w:p>
-      <w:pPr>
-        <w:spacing w:before="240" w:after="240"/>
-        <w:rPr>
-          <w:rFonts w:ascii="Times New Roman" w:eastAsia="Times New Roman" w:hAnsi="Times New Roman" w:cs="Times New Roman"/>
-          <w:lang w:eastAsia="fr-FR"/>
-        </w:rPr>
-      </w:pPr>
-      <w:r>
-        <w:rPr>
-          <w:rFonts w:ascii="Arial" w:eastAsia="Times New Roman" w:hAnsi="Arial" w:cs="Arial"/>
-          <w:color w:val="000000"/>
-          <w:sz w:val="22"/>
-          <w:szCs w:val="22"/>
-          <w:lang w:eastAsia="fr-FR"/>
-        </w:rPr>
-        <w:t>First, assume that we ask some developers to find the returned value of f for the input arr = [2, 3], and that we calculate the average time they need to find the solution.</w:t>
-      </w:r>
-    </w:p>
-    <w:p>
-      <w:pPr>
-        <w:spacing w:before="240" w:after="240"/>
-        <w:rPr>
-          <w:rFonts w:ascii="Times New Roman" w:eastAsia="Times New Roman" w:hAnsi="Times New Roman" w:cs="Times New Roman"/>
-          <w:lang w:eastAsia="fr-FR"/>
-        </w:rPr>
-      </w:pPr>
-      <w:r>
-        <w:rPr>
-          <w:rFonts w:ascii="Arial" w:eastAsia="Times New Roman" w:hAnsi="Arial" w:cs="Arial"/>
-          <w:color w:val="000000"/>
-          <w:sz w:val="22"/>
-          <w:szCs w:val="22"/>
-          <w:lang w:eastAsia="fr-FR"/>
-        </w:rPr>
-        <w:t>Now, assume that we ask them to do the same task for the input arr = [11, 23, -5, 42, 17, 128, 97, -79]. It is highly probable that the average time to find the returned value will be much higher than previously (and with more errors). </w:t>
-      </w:r>
-    </w:p>
-    <w:p>
-      <w:pPr>
-        <w:spacing w:before="240" w:after="240"/>
-        <w:rPr>
-          <w:rFonts w:ascii="Times New Roman" w:eastAsia="Times New Roman" w:hAnsi="Times New Roman" w:cs="Times New Roman"/>
-          <w:lang w:eastAsia="fr-FR"/>
-        </w:rPr>
-      </w:pPr>
-      <w:r>
-        <w:rPr>
-          <w:rFonts w:ascii="Arial" w:eastAsia="Times New Roman" w:hAnsi="Arial" w:cs="Arial"/>
-          <w:color w:val="000000"/>
-          <w:sz w:val="22"/>
-          <w:szCs w:val="22"/>
-          <w:lang w:eastAsia="fr-FR"/>
-        </w:rPr>
-        <w:t>Thus, we will find two scores which are very different. Consequently, why should static metrics be correlated with the results of this kind of experiment ? Their goal is to provide one and only one complexity score for a given function, not multiple scores depending on the values of the inputs.</w:t>
-      </w:r>
-    </w:p>
-    <w:p>
-      <w:pPr>
-        <w:spacing w:before="240" w:after="240"/>
-        <w:rPr>
-          <w:rFonts w:ascii="Times New Roman" w:eastAsia="Times New Roman" w:hAnsi="Times New Roman" w:cs="Times New Roman"/>
-          <w:lang w:eastAsia="fr-FR"/>
-        </w:rPr>
-      </w:pPr>
-      <w:r>
-        <w:rPr>
-          <w:rFonts w:ascii="Arial" w:eastAsia="Times New Roman" w:hAnsi="Arial" w:cs="Arial"/>
-          <w:color w:val="000000"/>
-          <w:sz w:val="22"/>
-          <w:szCs w:val="22"/>
-          <w:lang w:eastAsia="fr-FR"/>
-        </w:rPr>
-        <w:t>In the example above, the main problem is that the number of times that we will need to read the loop depends on the number of the elements of the array. Now, let’s look at the problem of the conditionals.</w:t>
+        <w:t>Cpx(f) = Cpx(line1) + Cpx(line2) + ... + Cpx(line7)</w:t>
+      </w:r>
+    </w:p>
+    <w:p>
+      <w:pPr>
+        <w:spacing w:before="240" w:after="240"/>
+        <w:rPr>
+          <w:rFonts w:ascii="Times New Roman" w:eastAsia="Times New Roman" w:hAnsi="Times New Roman" w:cs="Times New Roman"/>
+          <w:lang w:eastAsia="fr-FR"/>
+        </w:rPr>
+      </w:pPr>
+      <w:r>
+        <w:rPr>
+          <w:rFonts w:ascii="Arial" w:eastAsia="Times New Roman" w:hAnsi="Arial" w:cs="Arial"/>
+          <w:color w:val="000000"/>
+          <w:sz w:val="22"/>
+          <w:szCs w:val="22"/>
+          <w:lang w:eastAsia="fr-FR"/>
+        </w:rPr>
+        <w:t>This score represents the complexity of the function in its globality. For cognition metrics like SonarQube or Genese Cpx, this score should be correlated with the time needed for a human being to understand what f is doing. This score depends only on the implementation of f.</w:t>
+      </w:r>
+    </w:p>
+    <w:p>
+      <w:pPr>
+        <w:spacing w:before="240" w:after="240"/>
+        <w:rPr>
+          <w:rFonts w:ascii="Times New Roman" w:eastAsia="Times New Roman" w:hAnsi="Times New Roman" w:cs="Times New Roman"/>
+          <w:lang w:eastAsia="fr-FR"/>
+        </w:rPr>
+      </w:pPr>
+      <w:r>
+        <w:rPr>
+          <w:rFonts w:ascii="Arial" w:eastAsia="Times New Roman" w:hAnsi="Arial" w:cs="Arial"/>
+          <w:color w:val="000000"/>
+          <w:sz w:val="22"/>
+          <w:szCs w:val="22"/>
+          <w:lang w:eastAsia="fr-FR"/>
+        </w:rPr>
+        <w:t>Remark:</w:t>
+      </w:r>
+    </w:p>
+    <w:p>
+      <w:pPr>
+        <w:spacing w:before="240" w:after="240"/>
+        <w:rPr>
+          <w:rFonts w:ascii="Times New Roman" w:eastAsia="Times New Roman" w:hAnsi="Times New Roman" w:cs="Times New Roman"/>
+          <w:lang w:eastAsia="fr-FR"/>
+        </w:rPr>
+      </w:pPr>
+      <w:r>
+        <w:rPr>
+          <w:rFonts w:ascii="Arial" w:eastAsia="Times New Roman" w:hAnsi="Arial" w:cs="Arial"/>
+          <w:color w:val="000000"/>
+          <w:sz w:val="22"/>
+          <w:szCs w:val="22"/>
+          <w:lang w:eastAsia="fr-FR"/>
+        </w:rPr>
+        <w:t>Please note that the lack of comments and the absence of semantics do not let us know what f should do. </w:t>
+      </w:r>
+    </w:p>
+    <w:p>
+      <w:pPr>
+        <w:spacing w:before="240" w:after="240"/>
+        <w:rPr>
+          <w:rFonts w:ascii="Times New Roman" w:eastAsia="Times New Roman" w:hAnsi="Times New Roman" w:cs="Times New Roman"/>
+          <w:lang w:eastAsia="fr-FR"/>
+        </w:rPr>
+      </w:pPr>
+      <w:r>
+        <w:rPr>
+          <w:rFonts w:ascii="Arial" w:eastAsia="Times New Roman" w:hAnsi="Arial" w:cs="Arial"/>
+          <w:color w:val="000000"/>
+          <w:sz w:val="22"/>
+          <w:szCs w:val="22"/>
+          <w:lang w:eastAsia="fr-FR"/>
+        </w:rPr>
+        <w:t>First, assume that we ask some developers to find the value returned by f for the input arr = [2, 3]. Now, assume that instead of [2, 3], we gave the input arr = [11, 23, -5, 42, 17, 128, 97, -79]. What would happen ?</w:t>
+      </w:r>
+    </w:p>
+    <w:p>
+      <w:pPr>
+        <w:spacing w:before="240" w:after="240"/>
+        <w:rPr>
+          <w:rFonts w:ascii="Times New Roman" w:eastAsia="Times New Roman" w:hAnsi="Times New Roman" w:cs="Times New Roman"/>
+          <w:lang w:eastAsia="fr-FR"/>
+        </w:rPr>
+      </w:pPr>
+      <w:r>
+        <w:rPr>
+          <w:rFonts w:ascii="Arial" w:eastAsia="Times New Roman" w:hAnsi="Arial" w:cs="Arial"/>
+          <w:color w:val="000000"/>
+          <w:sz w:val="22"/>
+          <w:szCs w:val="22"/>
+          <w:lang w:eastAsia="fr-FR"/>
+        </w:rPr>
+        <w:t>It is highly probable that the average time to find the returned value will be much higher than with arr = [2, 3] (and with more errors). Thus, for the same developers and the same function, the results of the experiment would be completely different by changing the value of the input. </w:t>
+      </w:r>
+    </w:p>
+    <w:p>
+      <w:pPr>
+        <w:spacing w:before="240" w:after="240"/>
+        <w:rPr>
+          <w:rFonts w:ascii="Times New Roman" w:eastAsia="Times New Roman" w:hAnsi="Times New Roman" w:cs="Times New Roman"/>
+          <w:lang w:eastAsia="fr-FR"/>
+        </w:rPr>
+      </w:pPr>
+      <w:r>
+        <w:rPr>
+          <w:rFonts w:ascii="Arial" w:eastAsia="Times New Roman" w:hAnsi="Arial" w:cs="Arial"/>
+          <w:color w:val="000000"/>
+          <w:sz w:val="22"/>
+          <w:szCs w:val="22"/>
+          <w:lang w:eastAsia="fr-FR"/>
+        </w:rPr>
+        <w:t>Consequently, why should static metrics be correlated with the results of this kind of experiment ? Their goal is to provide one and only one complexity score for a given function, not multiple scores depending on the values of the inputs.</w:t>
+      </w:r>
+    </w:p>
+    <w:p>
+      <w:pPr>
+        <w:spacing w:before="240" w:after="240"/>
+        <w:rPr>
+          <w:rFonts w:ascii="Times New Roman" w:eastAsia="Times New Roman" w:hAnsi="Times New Roman" w:cs="Times New Roman"/>
+          <w:lang w:eastAsia="fr-FR"/>
+        </w:rPr>
+      </w:pPr>
+      <w:r>
+        <w:rPr>
+          <w:rFonts w:ascii="Arial" w:eastAsia="Times New Roman" w:hAnsi="Arial" w:cs="Arial"/>
+          <w:color w:val="000000"/>
+          <w:sz w:val="22"/>
+          <w:szCs w:val="22"/>
+          <w:lang w:eastAsia="fr-FR"/>
+        </w:rPr>
+        <w:t>It is an important reason which explains why we should try to verify the validity of static metrics with this kind of experiment. </w:t>
       </w:r>
     </w:p>
     <w:p>
@@ -866,23 +932,49 @@
           <w:lang w:eastAsia="fr-FR"/>
         </w:rPr>
         <w:lastRenderedPageBreak/>
+        <w:t>3.2 Conditionals</w:t>
+      </w:r>
+    </w:p>
+    <w:p>
+      <w:pPr>
+        <w:spacing w:before="240" w:after="240"/>
+        <w:rPr>
+          <w:rFonts w:ascii="Times New Roman" w:eastAsia="Times New Roman" w:hAnsi="Times New Roman" w:cs="Times New Roman"/>
+          <w:lang w:eastAsia="fr-FR"/>
+        </w:rPr>
+      </w:pPr>
+      <w:r>
+        <w:rPr>
+          <w:rFonts w:ascii="Arial" w:eastAsia="Times New Roman" w:hAnsi="Arial" w:cs="Arial"/>
+          <w:color w:val="000000"/>
+          <w:sz w:val="22"/>
+          <w:szCs w:val="22"/>
+          <w:lang w:eastAsia="fr-FR"/>
+        </w:rPr>
+        <w:t>Let’s look at the function g :</w:t>
+      </w:r>
+    </w:p>
+    <w:p>
+      <w:pPr>
+        <w:spacing w:before="240" w:after="240"/>
+        <w:rPr>
+          <w:rFonts w:ascii="Times New Roman" w:eastAsia="Times New Roman" w:hAnsi="Times New Roman" w:cs="Times New Roman"/>
+          <w:lang w:eastAsia="fr-FR"/>
+        </w:rPr>
+      </w:pPr>
+      <w:r>
+        <w:rPr>
+          <w:rFonts w:ascii="Arial" w:eastAsia="Times New Roman" w:hAnsi="Arial" w:cs="Arial"/>
+          <w:color w:val="000000"/>
+          <w:sz w:val="22"/>
+          <w:szCs w:val="22"/>
+          <w:lang w:eastAsia="fr-FR"/>
+        </w:rPr>
         <w:t>Example :</w:t>
       </w:r>
-    </w:p>
-    <w:p>
-      <w:pPr>
-        <w:spacing w:before="240" w:after="240"/>
-        <w:rPr>
-          <w:rFonts w:ascii="Times New Roman" w:eastAsia="Times New Roman" w:hAnsi="Times New Roman" w:cs="Times New Roman"/>
-          <w:lang w:eastAsia="fr-FR"/>
-        </w:rPr>
-      </w:pPr>
-      <w:r>
-        <w:rPr>
-          <w:rFonts w:ascii="Arial" w:eastAsia="Times New Roman" w:hAnsi="Arial" w:cs="Arial"/>
-          <w:color w:val="000000"/>
-          <w:sz w:val="22"/>
-          <w:szCs w:val="22"/>
+      <w:r>
+        <w:rPr>
+          <w:rFonts w:ascii="Times New Roman" w:eastAsia="Times New Roman" w:hAnsi="Times New Roman" w:cs="Times New Roman"/>
           <w:bdr w:val="none" w:sz="0" w:space="0" w:color="auto" w:frame="1"/>
           <w:lang w:eastAsia="fr-FR"/>
         </w:rPr>
@@ -890,10 +982,7 @@
       </w:r>
       <w:r>
         <w:rPr>
-          <w:rFonts w:ascii="Arial" w:eastAsia="Times New Roman" w:hAnsi="Arial" w:cs="Arial"/>
-          <w:color w:val="000000"/>
-          <w:sz w:val="22"/>
-          <w:szCs w:val="22"/>
+          <w:rFonts w:ascii="Times New Roman" w:eastAsia="Times New Roman" w:hAnsi="Times New Roman" w:cs="Times New Roman"/>
           <w:bdr w:val="none" w:sz="0" w:space="0" w:color="auto" w:frame="1"/>
           <w:lang w:eastAsia="fr-FR"/>
         </w:rPr>
@@ -901,10 +990,7 @@
       </w:r>
       <w:r>
         <w:rPr>
-          <w:rFonts w:ascii="Arial" w:eastAsia="Times New Roman" w:hAnsi="Arial" w:cs="Arial"/>
-          <w:color w:val="000000"/>
-          <w:sz w:val="22"/>
-          <w:szCs w:val="22"/>
+          <w:rFonts w:ascii="Times New Roman" w:eastAsia="Times New Roman" w:hAnsi="Times New Roman" w:cs="Times New Roman"/>
           <w:bdr w:val="none" w:sz="0" w:space="0" w:color="auto" w:frame="1"/>
           <w:lang w:eastAsia="fr-FR"/>
         </w:rPr>
@@ -912,19 +998,16 @@
       </w:r>
       <w:r>
         <w:rPr>
-          <w:rFonts w:ascii="Arial" w:eastAsia="Times New Roman" w:hAnsi="Arial" w:cs="Arial"/>
+          <w:rFonts w:ascii="Times New Roman" w:eastAsia="Times New Roman" w:hAnsi="Times New Roman" w:cs="Times New Roman"/>
           <w:noProof/>
-          <w:color w:val="000000"/>
-          <w:sz w:val="22"/>
-          <w:szCs w:val="22"/>
           <w:bdr w:val="none" w:sz="0" w:space="0" w:color="auto" w:frame="1"/>
           <w:lang w:eastAsia="fr-FR"/>
         </w:rPr>
         <w:drawing>
-          <wp:inline distT="0" distB="0" distL="0" distR="0" wp14:anchorId="4A155019" wp14:editId="015785B2">
-            <wp:extent cx="5756910" cy="1333500"/>
-            <wp:effectExtent l="0" t="0" r="0" b="0"/>
-            <wp:docPr id="40" name="Image 40" descr="Une image contenant texte&#10;&#10;Description générée automatiquement"/>
+          <wp:inline distT="0" distB="0" distL="0" distR="0" wp14:anchorId="666CD52D" wp14:editId="01B6F60B">
+            <wp:extent cx="5756910" cy="1331595"/>
+            <wp:effectExtent l="0" t="0" r="0" b="1905"/>
+            <wp:docPr id="136" name="Image 136" descr="Une image contenant texte&#10;&#10;Description générée automatiquement"/>
             <wp:cNvGraphicFramePr>
               <a:graphicFrameLocks xmlns:a="http://schemas.openxmlformats.org/drawingml/2006/main" noChangeAspect="1"/>
             </wp:cNvGraphicFramePr>
@@ -932,7 +1015,7 @@
               <a:graphicData uri="http://schemas.openxmlformats.org/drawingml/2006/picture">
                 <pic:pic xmlns:pic="http://schemas.openxmlformats.org/drawingml/2006/picture">
                   <pic:nvPicPr>
-                    <pic:cNvPr id="40" name="Image 40" descr="Une image contenant texte&#10;&#10;Description générée automatiquement"/>
+                    <pic:cNvPr id="136" name="Image 136" descr="Une image contenant texte&#10;&#10;Description générée automatiquement"/>
                     <pic:cNvPicPr>
                       <a:picLocks noChangeAspect="1" noChangeArrowheads="1"/>
                     </pic:cNvPicPr>
@@ -953,7 +1036,7 @@
                   <pic:spPr bwMode="auto">
                     <a:xfrm>
                       <a:off x="0" y="0"/>
-                      <a:ext cx="5756910" cy="1333500"/>
+                      <a:ext cx="5756910" cy="1331595"/>
                     </a:xfrm>
                     <a:prstGeom prst="rect">
                       <a:avLst/>
@@ -971,10 +1054,7 @@
       </w:r>
       <w:r>
         <w:rPr>
-          <w:rFonts w:ascii="Arial" w:eastAsia="Times New Roman" w:hAnsi="Arial" w:cs="Arial"/>
-          <w:color w:val="000000"/>
-          <w:sz w:val="22"/>
-          <w:szCs w:val="22"/>
+          <w:rFonts w:ascii="Times New Roman" w:eastAsia="Times New Roman" w:hAnsi="Times New Roman" w:cs="Times New Roman"/>
           <w:bdr w:val="none" w:sz="0" w:space="0" w:color="auto" w:frame="1"/>
           <w:lang w:eastAsia="fr-FR"/>
         </w:rPr>
@@ -983,116 +1063,146 @@
     </w:p>
     <w:p>
       <w:pPr>
-        <w:spacing w:before="240" w:after="240"/>
-        <w:rPr>
-          <w:rFonts w:ascii="Times New Roman" w:eastAsia="Times New Roman" w:hAnsi="Times New Roman" w:cs="Times New Roman"/>
-          <w:lang w:eastAsia="fr-FR"/>
-        </w:rPr>
-      </w:pPr>
-      <w:r>
-        <w:rPr>
-          <w:rFonts w:ascii="Arial" w:eastAsia="Times New Roman" w:hAnsi="Arial" w:cs="Arial"/>
-          <w:color w:val="000000"/>
-          <w:sz w:val="22"/>
-          <w:szCs w:val="22"/>
-          <w:lang w:eastAsia="fr-FR"/>
-        </w:rPr>
-        <w:t>For a cognition metric, the complexity of the function g should be very high, because of the else() case.</w:t>
-      </w:r>
-    </w:p>
-    <w:p>
-      <w:pPr>
-        <w:spacing w:before="240" w:after="240"/>
-        <w:rPr>
-          <w:rFonts w:ascii="Times New Roman" w:eastAsia="Times New Roman" w:hAnsi="Times New Roman" w:cs="Times New Roman"/>
-          <w:lang w:eastAsia="fr-FR"/>
-        </w:rPr>
-      </w:pPr>
-      <w:r>
-        <w:rPr>
-          <w:rFonts w:ascii="Arial" w:eastAsia="Times New Roman" w:hAnsi="Arial" w:cs="Arial"/>
-          <w:color w:val="000000"/>
-          <w:sz w:val="22"/>
-          <w:szCs w:val="22"/>
-          <w:lang w:eastAsia="fr-FR"/>
-        </w:rPr>
-        <w:t>Assume that we do the same experience as above, with the input a = 1. The average time to find the returned value will be very short, because the developers don’t need to read the code which is in the else case. Inversely, if the input is equal to -1, it is possible that this average time will be very long. </w:t>
-      </w:r>
-    </w:p>
-    <w:p>
-      <w:pPr>
-        <w:spacing w:before="240" w:after="240"/>
-        <w:rPr>
-          <w:rFonts w:ascii="Times New Roman" w:eastAsia="Times New Roman" w:hAnsi="Times New Roman" w:cs="Times New Roman"/>
-          <w:lang w:eastAsia="fr-FR"/>
-        </w:rPr>
-      </w:pPr>
-      <w:r>
-        <w:rPr>
-          <w:rFonts w:ascii="Arial" w:eastAsia="Times New Roman" w:hAnsi="Arial" w:cs="Arial"/>
-          <w:color w:val="000000"/>
-          <w:sz w:val="22"/>
-          <w:szCs w:val="22"/>
-          <w:lang w:eastAsia="fr-FR"/>
-        </w:rPr>
-        <w:t>Again, there is absolutely no reason to expect that a static metric will return values correlated with the results of this kind of experiment. This is true for every kind of value measured by these experiments: time, intensity of activation of Broca’s areas, etc. We should not expect any kind of correlation between static metrics and results of experiments depending on the values of the inputs.</w:t>
-      </w:r>
-    </w:p>
-    <w:p>
-      <w:pPr>
-        <w:spacing w:before="240" w:after="240"/>
-        <w:rPr>
-          <w:rFonts w:ascii="Times New Roman" w:eastAsia="Times New Roman" w:hAnsi="Times New Roman" w:cs="Times New Roman"/>
-          <w:lang w:eastAsia="fr-FR"/>
-        </w:rPr>
-      </w:pPr>
-      <w:r>
-        <w:rPr>
-          <w:rFonts w:ascii="Arial" w:eastAsia="Times New Roman" w:hAnsi="Arial" w:cs="Arial"/>
-          <w:color w:val="000000"/>
-          <w:sz w:val="22"/>
-          <w:szCs w:val="22"/>
-          <w:lang w:eastAsia="fr-FR"/>
-        </w:rPr>
-        <w:t>3.2 The apparent correlation of static metrics in the results of some experiments</w:t>
-      </w:r>
-    </w:p>
-    <w:p>
-      <w:pPr>
-        <w:spacing w:before="240" w:after="240"/>
-        <w:rPr>
-          <w:rFonts w:ascii="Times New Roman" w:eastAsia="Times New Roman" w:hAnsi="Times New Roman" w:cs="Times New Roman"/>
-          <w:lang w:eastAsia="fr-FR"/>
-        </w:rPr>
-      </w:pPr>
-      <w:r>
-        <w:rPr>
-          <w:rFonts w:ascii="Arial" w:eastAsia="Times New Roman" w:hAnsi="Arial" w:cs="Arial"/>
-          <w:color w:val="000000"/>
-          <w:sz w:val="22"/>
-          <w:szCs w:val="22"/>
-          <w:lang w:eastAsia="fr-FR"/>
-        </w:rPr>
-        <w:t>In the chapter above, we saw that we should not expect to find a correlation between the results of static metrics and the results of experiments depending on some inputs. However, in previous studies, it seems that some static metrics are weakly or moderately correlated with the results of experiments depending on input values. Why ?</w:t>
-      </w:r>
-    </w:p>
-    <w:p>
-      <w:pPr>
-        <w:spacing w:before="240" w:after="240"/>
-        <w:rPr>
-          <w:rFonts w:ascii="Times New Roman" w:eastAsia="Times New Roman" w:hAnsi="Times New Roman" w:cs="Times New Roman"/>
-          <w:lang w:eastAsia="fr-FR"/>
-        </w:rPr>
-      </w:pPr>
-      <w:r>
-        <w:rPr>
-          <w:rFonts w:ascii="Arial" w:eastAsia="Times New Roman" w:hAnsi="Arial" w:cs="Arial"/>
-          <w:color w:val="000000"/>
-          <w:sz w:val="22"/>
-          <w:szCs w:val="22"/>
-          <w:lang w:eastAsia="fr-FR"/>
-        </w:rPr>
-        <w:t>In reality, multiple biases exist which are falsing our conclusions. For example, let’s use the LOC metric, and let’s use the set of code snippets behind:</w:t>
+        <w:rPr>
+          <w:rFonts w:ascii="Times New Roman" w:eastAsia="Times New Roman" w:hAnsi="Times New Roman" w:cs="Times New Roman"/>
+          <w:lang w:eastAsia="fr-FR"/>
+        </w:rPr>
+      </w:pPr>
+    </w:p>
+    <w:p>
+      <w:pPr>
+        <w:spacing w:before="240" w:after="240"/>
+        <w:rPr>
+          <w:rFonts w:ascii="Times New Roman" w:eastAsia="Times New Roman" w:hAnsi="Times New Roman" w:cs="Times New Roman"/>
+          <w:lang w:eastAsia="fr-FR"/>
+        </w:rPr>
+      </w:pPr>
+      <w:r>
+        <w:rPr>
+          <w:rFonts w:ascii="Arial" w:eastAsia="Times New Roman" w:hAnsi="Arial" w:cs="Arial"/>
+          <w:color w:val="000000"/>
+          <w:sz w:val="22"/>
+          <w:szCs w:val="22"/>
+          <w:lang w:eastAsia="fr-FR"/>
+        </w:rPr>
+        <w:t xml:space="preserve">For a cognition metric like SonarQube or Genese Cpx, the complexity of the function g should be very high, because of the complexity of the </w:t>
+      </w:r>
+      <w:r>
+        <w:rPr>
+          <w:rFonts w:ascii="Arial" w:eastAsia="Times New Roman" w:hAnsi="Arial" w:cs="Arial"/>
+          <w:i/>
+          <w:iCs/>
+          <w:color w:val="000000"/>
+          <w:sz w:val="22"/>
+          <w:szCs w:val="22"/>
+          <w:lang w:eastAsia="fr-FR"/>
+        </w:rPr>
+        <w:t>else</w:t>
+      </w:r>
+      <w:r>
+        <w:rPr>
+          <w:rFonts w:ascii="Arial" w:eastAsia="Times New Roman" w:hAnsi="Arial" w:cs="Arial"/>
+          <w:color w:val="000000"/>
+          <w:sz w:val="22"/>
+          <w:szCs w:val="22"/>
+          <w:lang w:eastAsia="fr-FR"/>
+        </w:rPr>
+        <w:t xml:space="preserve"> case.</w:t>
+      </w:r>
+    </w:p>
+    <w:p>
+      <w:pPr>
+        <w:spacing w:before="240" w:after="240"/>
+        <w:rPr>
+          <w:rFonts w:ascii="Times New Roman" w:eastAsia="Times New Roman" w:hAnsi="Times New Roman" w:cs="Times New Roman"/>
+          <w:lang w:eastAsia="fr-FR"/>
+        </w:rPr>
+      </w:pPr>
+      <w:r>
+        <w:rPr>
+          <w:rFonts w:ascii="Arial" w:eastAsia="Times New Roman" w:hAnsi="Arial" w:cs="Arial"/>
+          <w:color w:val="000000"/>
+          <w:sz w:val="22"/>
+          <w:szCs w:val="22"/>
+          <w:lang w:eastAsia="fr-FR"/>
+        </w:rPr>
+        <w:t>Assume that we do the same experience as above, with the input a = 1. The average time to find the returned value will be very short, because the developers don’t need to read the code which is in the else case. Inversely, if a = -1, it is probable that the developers will need a very long time to find the result.. </w:t>
+      </w:r>
+    </w:p>
+    <w:p>
+      <w:pPr>
+        <w:spacing w:before="240" w:after="240"/>
+        <w:rPr>
+          <w:rFonts w:ascii="Times New Roman" w:eastAsia="Times New Roman" w:hAnsi="Times New Roman" w:cs="Times New Roman"/>
+          <w:lang w:eastAsia="fr-FR"/>
+        </w:rPr>
+      </w:pPr>
+      <w:r>
+        <w:rPr>
+          <w:rFonts w:ascii="Arial" w:eastAsia="Times New Roman" w:hAnsi="Arial" w:cs="Arial"/>
+          <w:color w:val="000000"/>
+          <w:sz w:val="22"/>
+          <w:szCs w:val="22"/>
+          <w:lang w:eastAsia="fr-FR"/>
+        </w:rPr>
+        <w:t>Like for the previous example with loops, there is absolutely no reason to expect that a static metric will be correlated with the results of this kind of experiment. Moreover, this affirmation is true for every kind of value measured by these experiments: time, intensity of activation of Broca’s areas, etc. We should not expect any kind of correlation between static metrics and results of experiments asking developers to execute mentally a code snippet.</w:t>
+      </w:r>
+    </w:p>
+    <w:p>
+      <w:pPr>
+        <w:spacing w:before="240" w:after="240"/>
+        <w:rPr>
+          <w:rFonts w:ascii="Times New Roman" w:eastAsia="Times New Roman" w:hAnsi="Times New Roman" w:cs="Times New Roman"/>
+          <w:lang w:eastAsia="fr-FR"/>
+        </w:rPr>
+      </w:pPr>
+      <w:r>
+        <w:rPr>
+          <w:rFonts w:ascii="Arial" w:eastAsia="Times New Roman" w:hAnsi="Arial" w:cs="Arial"/>
+          <w:color w:val="000000"/>
+          <w:sz w:val="22"/>
+          <w:szCs w:val="22"/>
+          <w:lang w:eastAsia="fr-FR"/>
+        </w:rPr>
+        <w:t>3.3 The illusion of correlation of static metrics</w:t>
+      </w:r>
+    </w:p>
+    <w:p>
+      <w:pPr>
+        <w:spacing w:before="240" w:after="240"/>
+        <w:rPr>
+          <w:rFonts w:ascii="Times New Roman" w:eastAsia="Times New Roman" w:hAnsi="Times New Roman" w:cs="Times New Roman"/>
+          <w:lang w:eastAsia="fr-FR"/>
+        </w:rPr>
+      </w:pPr>
+      <w:r>
+        <w:rPr>
+          <w:rFonts w:ascii="Arial" w:eastAsia="Times New Roman" w:hAnsi="Arial" w:cs="Arial"/>
+          <w:color w:val="000000"/>
+          <w:sz w:val="22"/>
+          <w:szCs w:val="22"/>
+          <w:lang w:eastAsia="fr-FR"/>
+        </w:rPr>
+        <w:t>In the above chapter, we saw that we should not expect to find a correlation between the scores provided by static metrics and the results of experiments depending on the mental execution of code snippets. However, some previous studies seem to demonstrate the opposite. It seems that, for particular experiments, some static metrics are really correlated (weakly or strongly) with the results of these experiments. Why ?</w:t>
+      </w:r>
+    </w:p>
+    <w:p>
+      <w:pPr>
+        <w:spacing w:before="240" w:after="240"/>
+        <w:rPr>
+          <w:rFonts w:ascii="Times New Roman" w:eastAsia="Times New Roman" w:hAnsi="Times New Roman" w:cs="Times New Roman"/>
+          <w:lang w:eastAsia="fr-FR"/>
+        </w:rPr>
+      </w:pPr>
+      <w:r>
+        <w:rPr>
+          <w:rFonts w:ascii="Arial" w:eastAsia="Times New Roman" w:hAnsi="Arial" w:cs="Arial"/>
+          <w:color w:val="000000"/>
+          <w:sz w:val="22"/>
+          <w:szCs w:val="22"/>
+          <w:lang w:eastAsia="fr-FR"/>
+        </w:rPr>
+        <w:t>In reality, multiple biases exist which are falsing the conclusions. For example, let’s use the LOC metric, and let’s use the set of code snippets below:</w:t>
       </w:r>
     </w:p>
     <w:p>
@@ -1148,10 +1258,10 @@
           <w:lang w:eastAsia="fr-FR"/>
         </w:rPr>
         <w:drawing>
-          <wp:inline distT="0" distB="0" distL="0" distR="0" wp14:anchorId="2EAEB489" wp14:editId="4DED57B7">
-            <wp:extent cx="5756910" cy="3503930"/>
-            <wp:effectExtent l="0" t="0" r="0" b="1270"/>
-            <wp:docPr id="39" name="Image 39" descr="Une image contenant texte&#10;&#10;Description générée automatiquement"/>
+          <wp:inline distT="0" distB="0" distL="0" distR="0" wp14:anchorId="783B1BE0" wp14:editId="6CD9C0BC">
+            <wp:extent cx="5756910" cy="3504565"/>
+            <wp:effectExtent l="0" t="0" r="0" b="635"/>
+            <wp:docPr id="135" name="Image 135" descr="Une image contenant texte&#10;&#10;Description générée automatiquement"/>
             <wp:cNvGraphicFramePr>
               <a:graphicFrameLocks xmlns:a="http://schemas.openxmlformats.org/drawingml/2006/main" noChangeAspect="1"/>
             </wp:cNvGraphicFramePr>
@@ -1159,7 +1269,7 @@
               <a:graphicData uri="http://schemas.openxmlformats.org/drawingml/2006/picture">
                 <pic:pic xmlns:pic="http://schemas.openxmlformats.org/drawingml/2006/picture">
                   <pic:nvPicPr>
-                    <pic:cNvPr id="39" name="Image 39" descr="Une image contenant texte&#10;&#10;Description générée automatiquement"/>
+                    <pic:cNvPr id="135" name="Image 135" descr="Une image contenant texte&#10;&#10;Description générée automatiquement"/>
                     <pic:cNvPicPr>
                       <a:picLocks noChangeAspect="1" noChangeArrowheads="1"/>
                     </pic:cNvPicPr>
@@ -1180,7 +1290,7 @@
                   <pic:spPr bwMode="auto">
                     <a:xfrm>
                       <a:off x="0" y="0"/>
-                      <a:ext cx="5756910" cy="3503930"/>
+                      <a:ext cx="5756910" cy="3504565"/>
                     </a:xfrm>
                     <a:prstGeom prst="rect">
                       <a:avLst/>
@@ -1300,82 +1410,83 @@
           <w:szCs w:val="22"/>
           <w:lang w:eastAsia="fr-FR"/>
         </w:rPr>
-        <w:t>Let’s call T(i) the time needed to find the response value</w:t>
-      </w:r>
-    </w:p>
-    <w:p>
-      <w:pPr>
-        <w:spacing w:before="240" w:after="240"/>
-        <w:rPr>
-          <w:rFonts w:ascii="Times New Roman" w:eastAsia="Times New Roman" w:hAnsi="Times New Roman" w:cs="Times New Roman"/>
-          <w:lang w:eastAsia="fr-FR"/>
-        </w:rPr>
-      </w:pPr>
-      <w:r>
-        <w:rPr>
-          <w:rFonts w:ascii="Arial" w:eastAsia="Times New Roman" w:hAnsi="Arial" w:cs="Arial"/>
-          <w:color w:val="000000"/>
-          <w:sz w:val="22"/>
-          <w:szCs w:val="22"/>
-          <w:lang w:eastAsia="fr-FR"/>
-        </w:rPr>
-        <w:t>It is clear that for the same input a, the time needed to find the returned values is higher for v than for u, and higher for w than for v. Consequently, we might deduce from this result that there is a positive correlation between the LOC metric and the time needed to find the returned value of a given function.</w:t>
-      </w:r>
-    </w:p>
-    <w:p>
-      <w:pPr>
-        <w:spacing w:before="240" w:after="240"/>
-        <w:rPr>
-          <w:rFonts w:ascii="Times New Roman" w:eastAsia="Times New Roman" w:hAnsi="Times New Roman" w:cs="Times New Roman"/>
-          <w:lang w:eastAsia="fr-FR"/>
-        </w:rPr>
-      </w:pPr>
-      <w:r>
-        <w:rPr>
-          <w:rFonts w:ascii="Arial" w:eastAsia="Times New Roman" w:hAnsi="Arial" w:cs="Arial"/>
-          <w:color w:val="000000"/>
-          <w:sz w:val="22"/>
-          <w:szCs w:val="22"/>
-          <w:lang w:eastAsia="fr-FR"/>
-        </w:rPr>
-        <w:t>However, this positive correlation is an illusion: it happens because we chose the same value for the parameter a. Imagine that we used a = 1296,98546 for u, 257 for v, and 1 for w; with this choice, we would have obtained the inverse result : Tu(a) &gt; Tv(a) &gt; Tw(a), and our conclusion would be inverted too.</w:t>
-      </w:r>
-    </w:p>
-    <w:p>
-      <w:pPr>
-        <w:spacing w:before="240" w:after="240"/>
-        <w:rPr>
-          <w:rFonts w:ascii="Times New Roman" w:eastAsia="Times New Roman" w:hAnsi="Times New Roman" w:cs="Times New Roman"/>
-          <w:lang w:eastAsia="fr-FR"/>
-        </w:rPr>
-      </w:pPr>
-      <w:r>
-        <w:rPr>
-          <w:rFonts w:ascii="Arial" w:eastAsia="Times New Roman" w:hAnsi="Arial" w:cs="Arial"/>
-          <w:color w:val="000000"/>
-          <w:sz w:val="22"/>
-          <w:szCs w:val="22"/>
-          <w:lang w:eastAsia="fr-FR"/>
-        </w:rPr>
-        <w:t>If the values of the inputs were chosen randomly, we would not be misled. Unfortunately, we can’t randomly choose the inputs, because of the nature of the experiments. We can’t give inputs which induce calculations which are too complex to be done manually by the developers. Each code snippet must not be too long, not too hard to understand, each line must have a low number of identifiers to remember, and the operations between the different identifiers must be simple enough. When the code snippet contains a loop, we will choose an input which implies to execute the loop only two or three times. When we write a code snippet with an if-else, we will not write a long and complex else block if the developer will never read it because of the chosen input.</w:t>
-      </w:r>
-    </w:p>
-    <w:p>
-      <w:pPr>
-        <w:spacing w:before="240" w:after="240"/>
-        <w:rPr>
-          <w:rFonts w:ascii="Times New Roman" w:eastAsia="Times New Roman" w:hAnsi="Times New Roman" w:cs="Times New Roman"/>
-          <w:lang w:eastAsia="fr-FR"/>
-        </w:rPr>
-      </w:pPr>
-      <w:r>
-        <w:rPr>
-          <w:rFonts w:ascii="Arial" w:eastAsia="Times New Roman" w:hAnsi="Arial" w:cs="Arial"/>
-          <w:color w:val="000000"/>
-          <w:sz w:val="22"/>
-          <w:szCs w:val="22"/>
-          <w:lang w:eastAsia="fr-FR"/>
-        </w:rPr>
+        <w:t>Let’s call T(a) the time needed by developers to find u(a), v(a) and w(a).</w:t>
+      </w:r>
+    </w:p>
+    <w:p>
+      <w:pPr>
+        <w:spacing w:before="240" w:after="240"/>
+        <w:rPr>
+          <w:rFonts w:ascii="Times New Roman" w:eastAsia="Times New Roman" w:hAnsi="Times New Roman" w:cs="Times New Roman"/>
+          <w:lang w:eastAsia="fr-FR"/>
+        </w:rPr>
+      </w:pPr>
+      <w:r>
+        <w:rPr>
+          <w:rFonts w:ascii="Arial" w:eastAsia="Times New Roman" w:hAnsi="Arial" w:cs="Arial"/>
+          <w:color w:val="000000"/>
+          <w:sz w:val="22"/>
+          <w:szCs w:val="22"/>
+          <w:lang w:eastAsia="fr-FR"/>
+        </w:rPr>
+        <w:t>It seems to be clear that for the same input a, the time needed to find v(a) is higher than for u(a), and higher for w(a) than for v(a). Consequently, we might deduce from this result that there is a positive correlation between the LOC metric and the time needed to find the returned value of a given function.</w:t>
+      </w:r>
+    </w:p>
+    <w:p>
+      <w:pPr>
+        <w:spacing w:before="240" w:after="240"/>
+        <w:rPr>
+          <w:rFonts w:ascii="Times New Roman" w:eastAsia="Times New Roman" w:hAnsi="Times New Roman" w:cs="Times New Roman"/>
+          <w:lang w:eastAsia="fr-FR"/>
+        </w:rPr>
+      </w:pPr>
+      <w:r>
+        <w:rPr>
+          <w:rFonts w:ascii="Arial" w:eastAsia="Times New Roman" w:hAnsi="Arial" w:cs="Arial"/>
+          <w:color w:val="000000"/>
+          <w:sz w:val="22"/>
+          <w:szCs w:val="22"/>
+          <w:lang w:eastAsia="fr-FR"/>
+        </w:rPr>
+        <w:t>However, this positive correlation is an illusion: it happens because we chose the same value a for the functions u, v and w. Imagine that we used a = 1296,985 for u, 257 for v, and 1 for w; with this choice, we would have obtained the inverse result : the time needed to find v(a) is lower than for u(a), and lower for w(a) than for v(a). Thus,our conclusion would be inverted too.</w:t>
+      </w:r>
+    </w:p>
+    <w:p>
+      <w:pPr>
+        <w:spacing w:before="240" w:after="240"/>
+        <w:rPr>
+          <w:rFonts w:ascii="Times New Roman" w:eastAsia="Times New Roman" w:hAnsi="Times New Roman" w:cs="Times New Roman"/>
+          <w:lang w:eastAsia="fr-FR"/>
+        </w:rPr>
+      </w:pPr>
+      <w:r>
+        <w:rPr>
+          <w:rFonts w:ascii="Arial" w:eastAsia="Times New Roman" w:hAnsi="Arial" w:cs="Arial"/>
+          <w:color w:val="000000"/>
+          <w:sz w:val="22"/>
+          <w:szCs w:val="22"/>
+          <w:lang w:eastAsia="fr-FR"/>
+        </w:rPr>
+        <w:t>If the values of the inputs were always chosen randomly, we would not be misled: we would clearly see that no correlation exists. Unfortunately, we can’t randomly choose the inputs, because of the nature of the experiments: we can’t give inputs which induce calculations which are too complex to be done manually by the developers. Each code snippet must not be too long, not too hard to understand, each line must have a low number of identifiers to remember, and the operations between the different identifiers must be simple enough. When the code snippet contains a loop, we must choose an input which implies to execute the loop only a few times. When we write an if-else, we never write a long and complex else block if the developers will never read it because the execution process will never enter in this block.</w:t>
+      </w:r>
+    </w:p>
+    <w:p>
+      <w:pPr>
+        <w:spacing w:before="240" w:after="240"/>
+        <w:rPr>
+          <w:rFonts w:ascii="Times New Roman" w:eastAsia="Times New Roman" w:hAnsi="Times New Roman" w:cs="Times New Roman"/>
+          <w:lang w:eastAsia="fr-FR"/>
+        </w:rPr>
+      </w:pPr>
+      <w:r>
+        <w:rPr>
+          <w:rFonts w:ascii="Arial" w:eastAsia="Times New Roman" w:hAnsi="Arial" w:cs="Arial"/>
+          <w:color w:val="000000"/>
+          <w:sz w:val="22"/>
+          <w:szCs w:val="22"/>
+          <w:lang w:eastAsia="fr-FR"/>
+        </w:rPr>
+        <w:lastRenderedPageBreak/>
         <w:t>Consequently, it is highly probable that the main part of the correlations found in previous studies is due to the biases related to the choice of the code snippets and their corresponding inputs.</w:t>
       </w:r>
     </w:p>
@@ -1395,7 +1506,6 @@
           <w:szCs w:val="22"/>
           <w:lang w:eastAsia="fr-FR"/>
         </w:rPr>
-        <w:lastRenderedPageBreak/>
         <w:t>4. Change the questioning</w:t>
       </w:r>
     </w:p>
@@ -1527,10 +1637,10 @@
           <w:lang w:eastAsia="fr-FR"/>
         </w:rPr>
         <w:drawing>
-          <wp:inline distT="0" distB="0" distL="0" distR="0" wp14:anchorId="7F50C35B" wp14:editId="10A0DFDE">
-            <wp:extent cx="5756910" cy="2138680"/>
+          <wp:inline distT="0" distB="0" distL="0" distR="0" wp14:anchorId="0EA95C3C" wp14:editId="44A014B8">
+            <wp:extent cx="5756910" cy="2136140"/>
             <wp:effectExtent l="0" t="0" r="0" b="0"/>
-            <wp:docPr id="38" name="Image 38" descr="Une image contenant texte, écran&#10;&#10;Description générée automatiquement"/>
+            <wp:docPr id="134" name="Image 134" descr="Une image contenant texte, écran&#10;&#10;Description générée automatiquement"/>
             <wp:cNvGraphicFramePr>
               <a:graphicFrameLocks xmlns:a="http://schemas.openxmlformats.org/drawingml/2006/main" noChangeAspect="1"/>
             </wp:cNvGraphicFramePr>
@@ -1538,7 +1648,7 @@
               <a:graphicData uri="http://schemas.openxmlformats.org/drawingml/2006/picture">
                 <pic:pic xmlns:pic="http://schemas.openxmlformats.org/drawingml/2006/picture">
                   <pic:nvPicPr>
-                    <pic:cNvPr id="38" name="Image 38" descr="Une image contenant texte, écran&#10;&#10;Description générée automatiquement"/>
+                    <pic:cNvPr id="134" name="Image 134" descr="Une image contenant texte, écran&#10;&#10;Description générée automatiquement"/>
                     <pic:cNvPicPr>
                       <a:picLocks noChangeAspect="1" noChangeArrowheads="1"/>
                     </pic:cNvPicPr>
@@ -1559,7 +1669,7 @@
                   <pic:spPr bwMode="auto">
                     <a:xfrm>
                       <a:off x="0" y="0"/>
-                      <a:ext cx="5756910" cy="2138680"/>
+                      <a:ext cx="5756910" cy="2136140"/>
                     </a:xfrm>
                     <a:prstGeom prst="rect">
                       <a:avLst/>
@@ -1715,10 +1825,10 @@
           <w:lang w:eastAsia="fr-FR"/>
         </w:rPr>
         <w:drawing>
-          <wp:inline distT="0" distB="0" distL="0" distR="0" wp14:anchorId="58638739" wp14:editId="2B7079A8">
+          <wp:inline distT="0" distB="0" distL="0" distR="0" wp14:anchorId="12442704" wp14:editId="0E431897">
             <wp:extent cx="5756910" cy="643890"/>
             <wp:effectExtent l="0" t="0" r="0" b="3810"/>
-            <wp:docPr id="37" name="Image 37"/>
+            <wp:docPr id="133" name="Image 133"/>
             <wp:cNvGraphicFramePr>
               <a:graphicFrameLocks xmlns:a="http://schemas.openxmlformats.org/drawingml/2006/main" noChangeAspect="1"/>
             </wp:cNvGraphicFramePr>
@@ -1726,7 +1836,7 @@
               <a:graphicData uri="http://schemas.openxmlformats.org/drawingml/2006/picture">
                 <pic:pic xmlns:pic="http://schemas.openxmlformats.org/drawingml/2006/picture">
                   <pic:nvPicPr>
-                    <pic:cNvPr id="0" name="Picture 41"/>
+                    <pic:cNvPr id="0" name="Picture 231"/>
                     <pic:cNvPicPr>
                       <a:picLocks noChangeAspect="1" noChangeArrowheads="1"/>
                     </pic:cNvPicPr>
@@ -1829,17 +1939,8 @@
           <w:szCs w:val="22"/>
           <w:lang w:eastAsia="fr-FR"/>
         </w:rPr>
-        <w:t>Caution: now, the complexity of each line should depend on the initial value of a ! For example, with a good dynamic metric, we should have Cf(2) &lt; Cf(18997), because if a = 18997, the line 3 takes more time for developers to find the result of the multiplication than if a = 2.</w:t>
-      </w:r>
-    </w:p>
-    <w:p>
-      <w:pPr>
-        <w:spacing w:before="240" w:after="240"/>
-        <w:rPr>
-          <w:rFonts w:ascii="Times New Roman" w:eastAsia="Times New Roman" w:hAnsi="Times New Roman" w:cs="Times New Roman"/>
-          <w:lang w:eastAsia="fr-FR"/>
-        </w:rPr>
-      </w:pPr>
+        <w:t xml:space="preserve">Caution: now, the complexity of each line should depend on the initial value of a ! For example, with a good dynamic metric, we should have Cf(2) &lt; Cf(18997), because if a = </w:t>
+      </w:r>
       <w:r>
         <w:rPr>
           <w:rFonts w:ascii="Arial" w:eastAsia="Times New Roman" w:hAnsi="Arial" w:cs="Arial"/>
@@ -1849,6 +1950,25 @@
           <w:lang w:eastAsia="fr-FR"/>
         </w:rPr>
         <w:lastRenderedPageBreak/>
+        <w:t>18997, the line 3 takes more time for developers to find the result of the multiplication than if a = 2.</w:t>
+      </w:r>
+    </w:p>
+    <w:p>
+      <w:pPr>
+        <w:spacing w:before="240" w:after="240"/>
+        <w:rPr>
+          <w:rFonts w:ascii="Times New Roman" w:eastAsia="Times New Roman" w:hAnsi="Times New Roman" w:cs="Times New Roman"/>
+          <w:lang w:eastAsia="fr-FR"/>
+        </w:rPr>
+      </w:pPr>
+      <w:r>
+        <w:rPr>
+          <w:rFonts w:ascii="Arial" w:eastAsia="Times New Roman" w:hAnsi="Arial" w:cs="Arial"/>
+          <w:color w:val="000000"/>
+          <w:sz w:val="22"/>
+          <w:szCs w:val="22"/>
+          <w:lang w:eastAsia="fr-FR"/>
+        </w:rPr>
         <w:t>Now, let’s look at the usage of dynamic metrics with loops. If the developer needs to read 2 times the content of the loop, a good dynamic metric should find a value which is different than if the developer needed to read it 15 times</w:t>
       </w:r>
     </w:p>
@@ -1923,10 +2043,10 @@
           <w:lang w:eastAsia="fr-FR"/>
         </w:rPr>
         <w:drawing>
-          <wp:inline distT="0" distB="0" distL="0" distR="0" wp14:anchorId="7D4777A3" wp14:editId="4F8083ED">
-            <wp:extent cx="5756910" cy="1179830"/>
-            <wp:effectExtent l="0" t="0" r="0" b="1270"/>
-            <wp:docPr id="36" name="Image 36" descr="Une image contenant texte&#10;&#10;Description générée automatiquement"/>
+          <wp:inline distT="0" distB="0" distL="0" distR="0" wp14:anchorId="5B99874A" wp14:editId="385EF4F0">
+            <wp:extent cx="5756910" cy="1181100"/>
+            <wp:effectExtent l="0" t="0" r="0" b="0"/>
+            <wp:docPr id="132" name="Image 132" descr="Une image contenant texte&#10;&#10;Description générée automatiquement"/>
             <wp:cNvGraphicFramePr>
               <a:graphicFrameLocks xmlns:a="http://schemas.openxmlformats.org/drawingml/2006/main" noChangeAspect="1"/>
             </wp:cNvGraphicFramePr>
@@ -1934,7 +2054,7 @@
               <a:graphicData uri="http://schemas.openxmlformats.org/drawingml/2006/picture">
                 <pic:pic xmlns:pic="http://schemas.openxmlformats.org/drawingml/2006/picture">
                   <pic:nvPicPr>
-                    <pic:cNvPr id="36" name="Image 36" descr="Une image contenant texte&#10;&#10;Description générée automatiquement"/>
+                    <pic:cNvPr id="132" name="Image 132" descr="Une image contenant texte&#10;&#10;Description générée automatiquement"/>
                     <pic:cNvPicPr>
                       <a:picLocks noChangeAspect="1" noChangeArrowheads="1"/>
                     </pic:cNvPicPr>
@@ -1955,7 +2075,7 @@
                   <pic:spPr bwMode="auto">
                     <a:xfrm>
                       <a:off x="0" y="0"/>
-                      <a:ext cx="5756910" cy="1179830"/>
+                      <a:ext cx="5756910" cy="1181100"/>
                     </a:xfrm>
                     <a:prstGeom prst="rect">
                       <a:avLst/>
@@ -2054,10 +2174,10 @@
           <w:lang w:eastAsia="fr-FR"/>
         </w:rPr>
         <w:drawing>
-          <wp:inline distT="0" distB="0" distL="0" distR="0" wp14:anchorId="39C59191" wp14:editId="303E5E46">
-            <wp:extent cx="5756910" cy="1869440"/>
+          <wp:inline distT="0" distB="0" distL="0" distR="0" wp14:anchorId="2BE7FC9F" wp14:editId="4473C255">
+            <wp:extent cx="5756910" cy="1868805"/>
             <wp:effectExtent l="0" t="0" r="0" b="0"/>
-            <wp:docPr id="35" name="Image 35" descr="Une image contenant texte&#10;&#10;Description générée automatiquement"/>
+            <wp:docPr id="131" name="Image 131" descr="Une image contenant texte&#10;&#10;Description générée automatiquement"/>
             <wp:cNvGraphicFramePr>
               <a:graphicFrameLocks xmlns:a="http://schemas.openxmlformats.org/drawingml/2006/main" noChangeAspect="1"/>
             </wp:cNvGraphicFramePr>
@@ -2065,7 +2185,7 @@
               <a:graphicData uri="http://schemas.openxmlformats.org/drawingml/2006/picture">
                 <pic:pic xmlns:pic="http://schemas.openxmlformats.org/drawingml/2006/picture">
                   <pic:nvPicPr>
-                    <pic:cNvPr id="35" name="Image 35" descr="Une image contenant texte&#10;&#10;Description générée automatiquement"/>
+                    <pic:cNvPr id="131" name="Image 131" descr="Une image contenant texte&#10;&#10;Description générée automatiquement"/>
                     <pic:cNvPicPr>
                       <a:picLocks noChangeAspect="1" noChangeArrowheads="1"/>
                     </pic:cNvPicPr>
@@ -2086,7 +2206,7 @@
                   <pic:spPr bwMode="auto">
                     <a:xfrm>
                       <a:off x="0" y="0"/>
-                      <a:ext cx="5756910" cy="1869440"/>
+                      <a:ext cx="5756910" cy="1868805"/>
                     </a:xfrm>
                     <a:prstGeom prst="rect">
                       <a:avLst/>
@@ -2281,10 +2401,10 @@
           <w:lang w:eastAsia="fr-FR"/>
         </w:rPr>
         <w:drawing>
-          <wp:inline distT="0" distB="0" distL="0" distR="0" wp14:anchorId="6B6E2A23" wp14:editId="0BD74052">
-            <wp:extent cx="5756910" cy="3289935"/>
-            <wp:effectExtent l="0" t="0" r="0" b="0"/>
-            <wp:docPr id="34" name="Image 34"/>
+          <wp:inline distT="0" distB="0" distL="0" distR="0" wp14:anchorId="7DD33853" wp14:editId="73CB6F1B">
+            <wp:extent cx="5756910" cy="3288665"/>
+            <wp:effectExtent l="0" t="0" r="0" b="635"/>
+            <wp:docPr id="130" name="Image 130"/>
             <wp:cNvGraphicFramePr>
               <a:graphicFrameLocks xmlns:a="http://schemas.openxmlformats.org/drawingml/2006/main" noChangeAspect="1"/>
             </wp:cNvGraphicFramePr>
@@ -2292,7 +2412,7 @@
               <a:graphicData uri="http://schemas.openxmlformats.org/drawingml/2006/picture">
                 <pic:pic xmlns:pic="http://schemas.openxmlformats.org/drawingml/2006/picture">
                   <pic:nvPicPr>
-                    <pic:cNvPr id="0" name="Picture 44"/>
+                    <pic:cNvPr id="0" name="Picture 234"/>
                     <pic:cNvPicPr>
                       <a:picLocks noChangeAspect="1" noChangeArrowheads="1"/>
                     </pic:cNvPicPr>
@@ -2313,7 +2433,7 @@
                   <pic:spPr bwMode="auto">
                     <a:xfrm>
                       <a:off x="0" y="0"/>
-                      <a:ext cx="5756910" cy="3289935"/>
+                      <a:ext cx="5756910" cy="3288665"/>
                     </a:xfrm>
                     <a:prstGeom prst="rect">
                       <a:avLst/>
@@ -2510,10 +2630,10 @@
           <w:lang w:eastAsia="fr-FR"/>
         </w:rPr>
         <w:drawing>
-          <wp:inline distT="0" distB="0" distL="0" distR="0" wp14:anchorId="7C535EF9" wp14:editId="0E338E04">
-            <wp:extent cx="5756910" cy="2138680"/>
+          <wp:inline distT="0" distB="0" distL="0" distR="0" wp14:anchorId="2B24BCD1" wp14:editId="062D3CE5">
+            <wp:extent cx="5756910" cy="2136140"/>
             <wp:effectExtent l="0" t="0" r="0" b="0"/>
-            <wp:docPr id="33" name="Image 33" descr="Une image contenant texte, écran&#10;&#10;Description générée automatiquement"/>
+            <wp:docPr id="129" name="Image 129"/>
             <wp:cNvGraphicFramePr>
               <a:graphicFrameLocks xmlns:a="http://schemas.openxmlformats.org/drawingml/2006/main" noChangeAspect="1"/>
             </wp:cNvGraphicFramePr>
@@ -2521,7 +2641,7 @@
               <a:graphicData uri="http://schemas.openxmlformats.org/drawingml/2006/picture">
                 <pic:pic xmlns:pic="http://schemas.openxmlformats.org/drawingml/2006/picture">
                   <pic:nvPicPr>
-                    <pic:cNvPr id="33" name="Image 33" descr="Une image contenant texte, écran&#10;&#10;Description générée automatiquement"/>
+                    <pic:cNvPr id="0" name="Picture 235"/>
                     <pic:cNvPicPr>
                       <a:picLocks noChangeAspect="1" noChangeArrowheads="1"/>
                     </pic:cNvPicPr>
@@ -2542,7 +2662,7 @@
                   <pic:spPr bwMode="auto">
                     <a:xfrm>
                       <a:off x="0" y="0"/>
-                      <a:ext cx="5756910" cy="2138680"/>
+                      <a:ext cx="5756910" cy="2136140"/>
                     </a:xfrm>
                     <a:prstGeom prst="rect">
                       <a:avLst/>
@@ -2642,10 +2762,10 @@
           <w:lang w:eastAsia="fr-FR"/>
         </w:rPr>
         <w:drawing>
-          <wp:inline distT="0" distB="0" distL="0" distR="0" wp14:anchorId="256F63C8" wp14:editId="7DE4B786">
+          <wp:inline distT="0" distB="0" distL="0" distR="0" wp14:anchorId="3B6C70B9" wp14:editId="14C79B32">
             <wp:extent cx="5756910" cy="643890"/>
             <wp:effectExtent l="0" t="0" r="0" b="3810"/>
-            <wp:docPr id="32" name="Image 32"/>
+            <wp:docPr id="128" name="Image 128"/>
             <wp:cNvGraphicFramePr>
               <a:graphicFrameLocks xmlns:a="http://schemas.openxmlformats.org/drawingml/2006/main" noChangeAspect="1"/>
             </wp:cNvGraphicFramePr>
@@ -2653,7 +2773,7 @@
               <a:graphicData uri="http://schemas.openxmlformats.org/drawingml/2006/picture">
                 <pic:pic xmlns:pic="http://schemas.openxmlformats.org/drawingml/2006/picture">
                   <pic:nvPicPr>
-                    <pic:cNvPr id="0" name="Picture 46"/>
+                    <pic:cNvPr id="0" name="Picture 236"/>
                     <pic:cNvPicPr>
                       <a:picLocks noChangeAspect="1" noChangeArrowheads="1"/>
                     </pic:cNvPicPr>
@@ -2773,10 +2893,10 @@
           <w:lang w:eastAsia="fr-FR"/>
         </w:rPr>
         <w:drawing>
-          <wp:inline distT="0" distB="0" distL="0" distR="0" wp14:anchorId="3D53A3BB" wp14:editId="0974D375">
-            <wp:extent cx="5756910" cy="725170"/>
-            <wp:effectExtent l="0" t="0" r="0" b="0"/>
-            <wp:docPr id="31" name="Image 31" descr="Une image contenant texte&#10;&#10;Description générée automatiquement"/>
+          <wp:inline distT="0" distB="0" distL="0" distR="0" wp14:anchorId="4A2D3808" wp14:editId="25D8282B">
+            <wp:extent cx="5756910" cy="723265"/>
+            <wp:effectExtent l="0" t="0" r="0" b="635"/>
+            <wp:docPr id="127" name="Image 127" descr="Une image contenant texte&#10;&#10;Description générée automatiquement"/>
             <wp:cNvGraphicFramePr>
               <a:graphicFrameLocks xmlns:a="http://schemas.openxmlformats.org/drawingml/2006/main" noChangeAspect="1"/>
             </wp:cNvGraphicFramePr>
@@ -2784,7 +2904,7 @@
               <a:graphicData uri="http://schemas.openxmlformats.org/drawingml/2006/picture">
                 <pic:pic xmlns:pic="http://schemas.openxmlformats.org/drawingml/2006/picture">
                   <pic:nvPicPr>
-                    <pic:cNvPr id="31" name="Image 31" descr="Une image contenant texte&#10;&#10;Description générée automatiquement"/>
+                    <pic:cNvPr id="127" name="Image 127" descr="Une image contenant texte&#10;&#10;Description générée automatiquement"/>
                     <pic:cNvPicPr>
                       <a:picLocks noChangeAspect="1" noChangeArrowheads="1"/>
                     </pic:cNvPicPr>
@@ -2805,7 +2925,7 @@
                   <pic:spPr bwMode="auto">
                     <a:xfrm>
                       <a:off x="0" y="0"/>
-                      <a:ext cx="5756910" cy="725170"/>
+                      <a:ext cx="5756910" cy="723265"/>
                     </a:xfrm>
                     <a:prstGeom prst="rect">
                       <a:avLst/>
@@ -2942,10 +3062,10 @@
           <w:lang w:eastAsia="fr-FR"/>
         </w:rPr>
         <w:drawing>
-          <wp:inline distT="0" distB="0" distL="0" distR="0" wp14:anchorId="4CBD1FFD" wp14:editId="2FEC236A">
-            <wp:extent cx="5756910" cy="1179830"/>
-            <wp:effectExtent l="0" t="0" r="0" b="1270"/>
-            <wp:docPr id="30" name="Image 30" descr="Une image contenant texte&#10;&#10;Description générée automatiquement"/>
+          <wp:inline distT="0" distB="0" distL="0" distR="0" wp14:anchorId="43CB680B" wp14:editId="18382786">
+            <wp:extent cx="5756910" cy="1181100"/>
+            <wp:effectExtent l="0" t="0" r="0" b="0"/>
+            <wp:docPr id="126" name="Image 126" descr="Une image contenant texte&#10;&#10;Description générée automatiquement"/>
             <wp:cNvGraphicFramePr>
               <a:graphicFrameLocks xmlns:a="http://schemas.openxmlformats.org/drawingml/2006/main" noChangeAspect="1"/>
             </wp:cNvGraphicFramePr>
@@ -2953,7 +3073,7 @@
               <a:graphicData uri="http://schemas.openxmlformats.org/drawingml/2006/picture">
                 <pic:pic xmlns:pic="http://schemas.openxmlformats.org/drawingml/2006/picture">
                   <pic:nvPicPr>
-                    <pic:cNvPr id="30" name="Image 30" descr="Une image contenant texte&#10;&#10;Description générée automatiquement"/>
+                    <pic:cNvPr id="126" name="Image 126" descr="Une image contenant texte&#10;&#10;Description générée automatiquement"/>
                     <pic:cNvPicPr>
                       <a:picLocks noChangeAspect="1" noChangeArrowheads="1"/>
                     </pic:cNvPicPr>
@@ -2974,7 +3094,7 @@
                   <pic:spPr bwMode="auto">
                     <a:xfrm>
                       <a:off x="0" y="0"/>
-                      <a:ext cx="5756910" cy="1179830"/>
+                      <a:ext cx="5756910" cy="1181100"/>
                     </a:xfrm>
                     <a:prstGeom prst="rect">
                       <a:avLst/>
@@ -3072,10 +3192,10 @@
           <w:lang w:eastAsia="fr-FR"/>
         </w:rPr>
         <w:drawing>
-          <wp:inline distT="0" distB="0" distL="0" distR="0" wp14:anchorId="0E810BB3" wp14:editId="6C7840BB">
+          <wp:inline distT="0" distB="0" distL="0" distR="0" wp14:anchorId="6D633F5E" wp14:editId="1FE06356">
             <wp:extent cx="5756910" cy="3218180"/>
             <wp:effectExtent l="0" t="0" r="0" b="0"/>
-            <wp:docPr id="29" name="Image 29" descr="Une image contenant texte&#10;&#10;Description générée automatiquement"/>
+            <wp:docPr id="125" name="Image 125" descr="Une image contenant texte&#10;&#10;Description générée automatiquement"/>
             <wp:cNvGraphicFramePr>
               <a:graphicFrameLocks xmlns:a="http://schemas.openxmlformats.org/drawingml/2006/main" noChangeAspect="1"/>
             </wp:cNvGraphicFramePr>
@@ -3083,7 +3203,7 @@
               <a:graphicData uri="http://schemas.openxmlformats.org/drawingml/2006/picture">
                 <pic:pic xmlns:pic="http://schemas.openxmlformats.org/drawingml/2006/picture">
                   <pic:nvPicPr>
-                    <pic:cNvPr id="29" name="Image 29" descr="Une image contenant texte&#10;&#10;Description générée automatiquement"/>
+                    <pic:cNvPr id="125" name="Image 125" descr="Une image contenant texte&#10;&#10;Description générée automatiquement"/>
                     <pic:cNvPicPr>
                       <a:picLocks noChangeAspect="1" noChangeArrowheads="1"/>
                     </pic:cNvPicPr>
@@ -3204,10 +3324,10 @@
           <w:lang w:eastAsia="fr-FR"/>
         </w:rPr>
         <w:drawing>
-          <wp:inline distT="0" distB="0" distL="0" distR="0" wp14:anchorId="07AA7CE4" wp14:editId="70FDAAFF">
+          <wp:inline distT="0" distB="0" distL="0" distR="0" wp14:anchorId="1382DD08" wp14:editId="367419E3">
             <wp:extent cx="5756910" cy="2825115"/>
             <wp:effectExtent l="0" t="0" r="0" b="0"/>
-            <wp:docPr id="28" name="Image 28" descr="Une image contenant texte&#10;&#10;Description générée automatiquement"/>
+            <wp:docPr id="124" name="Image 124" descr="Une image contenant texte&#10;&#10;Description générée automatiquement"/>
             <wp:cNvGraphicFramePr>
               <a:graphicFrameLocks xmlns:a="http://schemas.openxmlformats.org/drawingml/2006/main" noChangeAspect="1"/>
             </wp:cNvGraphicFramePr>
@@ -3215,7 +3335,7 @@
               <a:graphicData uri="http://schemas.openxmlformats.org/drawingml/2006/picture">
                 <pic:pic xmlns:pic="http://schemas.openxmlformats.org/drawingml/2006/picture">
                   <pic:nvPicPr>
-                    <pic:cNvPr id="28" name="Image 28" descr="Une image contenant texte&#10;&#10;Description générée automatiquement"/>
+                    <pic:cNvPr id="124" name="Image 124" descr="Une image contenant texte&#10;&#10;Description générée automatiquement"/>
                     <pic:cNvPicPr>
                       <a:picLocks noChangeAspect="1" noChangeArrowheads="1"/>
                     </pic:cNvPicPr>
@@ -3411,10 +3531,10 @@
           <w:lang w:eastAsia="fr-FR"/>
         </w:rPr>
         <w:drawing>
-          <wp:inline distT="0" distB="0" distL="0" distR="0" wp14:anchorId="3285E669" wp14:editId="30003E9E">
-            <wp:extent cx="5756910" cy="2835275"/>
+          <wp:inline distT="0" distB="0" distL="0" distR="0" wp14:anchorId="1E663454" wp14:editId="1CF50CE8">
+            <wp:extent cx="5756910" cy="2834005"/>
             <wp:effectExtent l="0" t="0" r="0" b="0"/>
-            <wp:docPr id="27" name="Image 27" descr="Une image contenant texte&#10;&#10;Description générée automatiquement"/>
+            <wp:docPr id="123" name="Image 123" descr="Une image contenant texte&#10;&#10;Description générée automatiquement"/>
             <wp:cNvGraphicFramePr>
               <a:graphicFrameLocks xmlns:a="http://schemas.openxmlformats.org/drawingml/2006/main" noChangeAspect="1"/>
             </wp:cNvGraphicFramePr>
@@ -3422,7 +3542,7 @@
               <a:graphicData uri="http://schemas.openxmlformats.org/drawingml/2006/picture">
                 <pic:pic xmlns:pic="http://schemas.openxmlformats.org/drawingml/2006/picture">
                   <pic:nvPicPr>
-                    <pic:cNvPr id="27" name="Image 27" descr="Une image contenant texte&#10;&#10;Description générée automatiquement"/>
+                    <pic:cNvPr id="123" name="Image 123" descr="Une image contenant texte&#10;&#10;Description générée automatiquement"/>
                     <pic:cNvPicPr>
                       <a:picLocks noChangeAspect="1" noChangeArrowheads="1"/>
                     </pic:cNvPicPr>
@@ -3443,7 +3563,7 @@
                   <pic:spPr bwMode="auto">
                     <a:xfrm>
                       <a:off x="0" y="0"/>
-                      <a:ext cx="5756910" cy="2835275"/>
+                      <a:ext cx="5756910" cy="2834005"/>
                     </a:xfrm>
                     <a:prstGeom prst="rect">
                       <a:avLst/>
@@ -3562,10 +3682,10 @@
           <w:lang w:eastAsia="fr-FR"/>
         </w:rPr>
         <w:drawing>
-          <wp:inline distT="0" distB="0" distL="0" distR="0" wp14:anchorId="55E50ABB" wp14:editId="78B1C5F7">
-            <wp:extent cx="5756910" cy="3253740"/>
+          <wp:inline distT="0" distB="0" distL="0" distR="0" wp14:anchorId="51F24BBD" wp14:editId="5E2A95B7">
+            <wp:extent cx="5756910" cy="3253105"/>
             <wp:effectExtent l="0" t="0" r="0" b="0"/>
-            <wp:docPr id="26" name="Image 26"/>
+            <wp:docPr id="122" name="Image 122"/>
             <wp:cNvGraphicFramePr>
               <a:graphicFrameLocks xmlns:a="http://schemas.openxmlformats.org/drawingml/2006/main" noChangeAspect="1"/>
             </wp:cNvGraphicFramePr>
@@ -3573,7 +3693,7 @@
               <a:graphicData uri="http://schemas.openxmlformats.org/drawingml/2006/picture">
                 <pic:pic xmlns:pic="http://schemas.openxmlformats.org/drawingml/2006/picture">
                   <pic:nvPicPr>
-                    <pic:cNvPr id="0" name="Picture 52"/>
+                    <pic:cNvPr id="0" name="Picture 242"/>
                     <pic:cNvPicPr>
                       <a:picLocks noChangeAspect="1" noChangeArrowheads="1"/>
                     </pic:cNvPicPr>
@@ -3594,7 +3714,7 @@
                   <pic:spPr bwMode="auto">
                     <a:xfrm>
                       <a:off x="0" y="0"/>
-                      <a:ext cx="5756910" cy="3253740"/>
+                      <a:ext cx="5756910" cy="3253105"/>
                     </a:xfrm>
                     <a:prstGeom prst="rect">
                       <a:avLst/>
@@ -3789,10 +3909,10 @@
           <w:lang w:eastAsia="fr-FR"/>
         </w:rPr>
         <w:drawing>
-          <wp:inline distT="0" distB="0" distL="0" distR="0" wp14:anchorId="4ED997CD" wp14:editId="79E9B1E5">
-            <wp:extent cx="5756910" cy="3253740"/>
+          <wp:inline distT="0" distB="0" distL="0" distR="0" wp14:anchorId="5750679A" wp14:editId="30F4453B">
+            <wp:extent cx="5756910" cy="3253105"/>
             <wp:effectExtent l="0" t="0" r="0" b="0"/>
-            <wp:docPr id="25" name="Image 25"/>
+            <wp:docPr id="121" name="Image 121"/>
             <wp:cNvGraphicFramePr>
               <a:graphicFrameLocks xmlns:a="http://schemas.openxmlformats.org/drawingml/2006/main" noChangeAspect="1"/>
             </wp:cNvGraphicFramePr>
@@ -3800,7 +3920,7 @@
               <a:graphicData uri="http://schemas.openxmlformats.org/drawingml/2006/picture">
                 <pic:pic xmlns:pic="http://schemas.openxmlformats.org/drawingml/2006/picture">
                   <pic:nvPicPr>
-                    <pic:cNvPr id="0" name="Picture 53"/>
+                    <pic:cNvPr id="0" name="Picture 243"/>
                     <pic:cNvPicPr>
                       <a:picLocks noChangeAspect="1" noChangeArrowheads="1"/>
                     </pic:cNvPicPr>
@@ -3821,7 +3941,7 @@
                   <pic:spPr bwMode="auto">
                     <a:xfrm>
                       <a:off x="0" y="0"/>
-                      <a:ext cx="5756910" cy="3253740"/>
+                      <a:ext cx="5756910" cy="3253105"/>
                     </a:xfrm>
                     <a:prstGeom prst="rect">
                       <a:avLst/>
@@ -3939,10 +4059,10 @@
           <w:lang w:eastAsia="fr-FR"/>
         </w:rPr>
         <w:drawing>
-          <wp:inline distT="0" distB="0" distL="0" distR="0" wp14:anchorId="0CA17495" wp14:editId="67BD39FB">
-            <wp:extent cx="5756910" cy="3263900"/>
-            <wp:effectExtent l="0" t="0" r="0" b="0"/>
-            <wp:docPr id="24" name="Image 24"/>
+          <wp:inline distT="0" distB="0" distL="0" distR="0" wp14:anchorId="42A365E6" wp14:editId="109368FD">
+            <wp:extent cx="5756910" cy="3261995"/>
+            <wp:effectExtent l="0" t="0" r="0" b="1905"/>
+            <wp:docPr id="120" name="Image 120"/>
             <wp:cNvGraphicFramePr>
               <a:graphicFrameLocks xmlns:a="http://schemas.openxmlformats.org/drawingml/2006/main" noChangeAspect="1"/>
             </wp:cNvGraphicFramePr>
@@ -3950,7 +4070,7 @@
               <a:graphicData uri="http://schemas.openxmlformats.org/drawingml/2006/picture">
                 <pic:pic xmlns:pic="http://schemas.openxmlformats.org/drawingml/2006/picture">
                   <pic:nvPicPr>
-                    <pic:cNvPr id="0" name="Picture 54"/>
+                    <pic:cNvPr id="0" name="Picture 244"/>
                     <pic:cNvPicPr>
                       <a:picLocks noChangeAspect="1" noChangeArrowheads="1"/>
                     </pic:cNvPicPr>
@@ -3971,7 +4091,7 @@
                   <pic:spPr bwMode="auto">
                     <a:xfrm>
                       <a:off x="0" y="0"/>
-                      <a:ext cx="5756910" cy="3263900"/>
+                      <a:ext cx="5756910" cy="3261995"/>
                     </a:xfrm>
                     <a:prstGeom prst="rect">
                       <a:avLst/>
@@ -4119,10 +4239,10 @@
           <w:lang w:eastAsia="fr-FR"/>
         </w:rPr>
         <w:drawing>
-          <wp:inline distT="0" distB="0" distL="0" distR="0" wp14:anchorId="29023B31" wp14:editId="1AC73F04">
-            <wp:extent cx="5756910" cy="3335655"/>
-            <wp:effectExtent l="0" t="0" r="0" b="4445"/>
-            <wp:docPr id="23" name="Image 23"/>
+          <wp:inline distT="0" distB="0" distL="0" distR="0" wp14:anchorId="1188F210" wp14:editId="6AD2E754">
+            <wp:extent cx="5756910" cy="3333115"/>
+            <wp:effectExtent l="0" t="0" r="0" b="0"/>
+            <wp:docPr id="119" name="Image 119"/>
             <wp:cNvGraphicFramePr>
               <a:graphicFrameLocks xmlns:a="http://schemas.openxmlformats.org/drawingml/2006/main" noChangeAspect="1"/>
             </wp:cNvGraphicFramePr>
@@ -4130,7 +4250,7 @@
               <a:graphicData uri="http://schemas.openxmlformats.org/drawingml/2006/picture">
                 <pic:pic xmlns:pic="http://schemas.openxmlformats.org/drawingml/2006/picture">
                   <pic:nvPicPr>
-                    <pic:cNvPr id="0" name="Picture 55"/>
+                    <pic:cNvPr id="0" name="Picture 245"/>
                     <pic:cNvPicPr>
                       <a:picLocks noChangeAspect="1" noChangeArrowheads="1"/>
                     </pic:cNvPicPr>
@@ -4151,7 +4271,7 @@
                   <pic:spPr bwMode="auto">
                     <a:xfrm>
                       <a:off x="0" y="0"/>
-                      <a:ext cx="5756910" cy="3335655"/>
+                      <a:ext cx="5756910" cy="3333115"/>
                     </a:xfrm>
                     <a:prstGeom prst="rect">
                       <a:avLst/>
@@ -4346,10 +4466,10 @@
           <w:lang w:eastAsia="fr-FR"/>
         </w:rPr>
         <w:drawing>
-          <wp:inline distT="0" distB="0" distL="0" distR="0" wp14:anchorId="55A59014" wp14:editId="04654990">
-            <wp:extent cx="5756910" cy="1849120"/>
-            <wp:effectExtent l="0" t="0" r="0" b="5080"/>
-            <wp:docPr id="22" name="Image 22"/>
+          <wp:inline distT="0" distB="0" distL="0" distR="0" wp14:anchorId="4DBB0A8E" wp14:editId="7A835FDB">
+            <wp:extent cx="5756910" cy="1851025"/>
+            <wp:effectExtent l="0" t="0" r="0" b="3175"/>
+            <wp:docPr id="118" name="Image 118"/>
             <wp:cNvGraphicFramePr>
               <a:graphicFrameLocks xmlns:a="http://schemas.openxmlformats.org/drawingml/2006/main" noChangeAspect="1"/>
             </wp:cNvGraphicFramePr>
@@ -4357,7 +4477,7 @@
               <a:graphicData uri="http://schemas.openxmlformats.org/drawingml/2006/picture">
                 <pic:pic xmlns:pic="http://schemas.openxmlformats.org/drawingml/2006/picture">
                   <pic:nvPicPr>
-                    <pic:cNvPr id="0" name="Picture 56"/>
+                    <pic:cNvPr id="0" name="Picture 246"/>
                     <pic:cNvPicPr>
                       <a:picLocks noChangeAspect="1" noChangeArrowheads="1"/>
                     </pic:cNvPicPr>
@@ -4378,7 +4498,7 @@
                   <pic:spPr bwMode="auto">
                     <a:xfrm>
                       <a:off x="0" y="0"/>
-                      <a:ext cx="5756910" cy="1849120"/>
+                      <a:ext cx="5756910" cy="1851025"/>
                     </a:xfrm>
                     <a:prstGeom prst="rect">
                       <a:avLst/>
@@ -4534,10 +4654,10 @@
           <w:lang w:eastAsia="fr-FR"/>
         </w:rPr>
         <w:drawing>
-          <wp:inline distT="0" distB="0" distL="0" distR="0" wp14:anchorId="4B9541D5" wp14:editId="36239D22">
-            <wp:extent cx="5756910" cy="2760345"/>
+          <wp:inline distT="0" distB="0" distL="0" distR="0" wp14:anchorId="1B90D303" wp14:editId="2CC3CC39">
+            <wp:extent cx="5756910" cy="2759710"/>
             <wp:effectExtent l="0" t="0" r="0" b="0"/>
-            <wp:docPr id="21" name="Image 21"/>
+            <wp:docPr id="117" name="Image 117"/>
             <wp:cNvGraphicFramePr>
               <a:graphicFrameLocks xmlns:a="http://schemas.openxmlformats.org/drawingml/2006/main" noChangeAspect="1"/>
             </wp:cNvGraphicFramePr>
@@ -4545,7 +4665,7 @@
               <a:graphicData uri="http://schemas.openxmlformats.org/drawingml/2006/picture">
                 <pic:pic xmlns:pic="http://schemas.openxmlformats.org/drawingml/2006/picture">
                   <pic:nvPicPr>
-                    <pic:cNvPr id="0" name="Picture 57"/>
+                    <pic:cNvPr id="0" name="Picture 247"/>
                     <pic:cNvPicPr>
                       <a:picLocks noChangeAspect="1" noChangeArrowheads="1"/>
                     </pic:cNvPicPr>
@@ -4566,7 +4686,7 @@
                   <pic:spPr bwMode="auto">
                     <a:xfrm>
                       <a:off x="0" y="0"/>
-                      <a:ext cx="5756910" cy="2760345"/>
+                      <a:ext cx="5756910" cy="2759710"/>
                     </a:xfrm>
                     <a:prstGeom prst="rect">
                       <a:avLst/>
@@ -4714,10 +4834,10 @@
           <w:lang w:eastAsia="fr-FR"/>
         </w:rPr>
         <w:drawing>
-          <wp:inline distT="0" distB="0" distL="0" distR="0" wp14:anchorId="380B57CE" wp14:editId="789CD576">
-            <wp:extent cx="5756910" cy="2783840"/>
+          <wp:inline distT="0" distB="0" distL="0" distR="0" wp14:anchorId="1DFBE35F" wp14:editId="56A6812E">
+            <wp:extent cx="5756910" cy="2785110"/>
             <wp:effectExtent l="0" t="0" r="0" b="0"/>
-            <wp:docPr id="20" name="Image 20"/>
+            <wp:docPr id="116" name="Image 116"/>
             <wp:cNvGraphicFramePr>
               <a:graphicFrameLocks xmlns:a="http://schemas.openxmlformats.org/drawingml/2006/main" noChangeAspect="1"/>
             </wp:cNvGraphicFramePr>
@@ -4725,7 +4845,7 @@
               <a:graphicData uri="http://schemas.openxmlformats.org/drawingml/2006/picture">
                 <pic:pic xmlns:pic="http://schemas.openxmlformats.org/drawingml/2006/picture">
                   <pic:nvPicPr>
-                    <pic:cNvPr id="0" name="Picture 58"/>
+                    <pic:cNvPr id="0" name="Picture 248"/>
                     <pic:cNvPicPr>
                       <a:picLocks noChangeAspect="1" noChangeArrowheads="1"/>
                     </pic:cNvPicPr>
@@ -4746,7 +4866,7 @@
                   <pic:spPr bwMode="auto">
                     <a:xfrm>
                       <a:off x="0" y="0"/>
-                      <a:ext cx="5756910" cy="2783840"/>
+                      <a:ext cx="5756910" cy="2785110"/>
                     </a:xfrm>
                     <a:prstGeom prst="rect">
                       <a:avLst/>
@@ -4845,10 +4965,10 @@
           <w:lang w:eastAsia="fr-FR"/>
         </w:rPr>
         <w:drawing>
-          <wp:inline distT="0" distB="0" distL="0" distR="0" wp14:anchorId="263441FE" wp14:editId="1350ADF2">
+          <wp:inline distT="0" distB="0" distL="0" distR="0" wp14:anchorId="634E7FB6" wp14:editId="67B68FB2">
             <wp:extent cx="5756910" cy="2775585"/>
             <wp:effectExtent l="0" t="0" r="0" b="5715"/>
-            <wp:docPr id="19" name="Image 19"/>
+            <wp:docPr id="115" name="Image 115"/>
             <wp:cNvGraphicFramePr>
               <a:graphicFrameLocks xmlns:a="http://schemas.openxmlformats.org/drawingml/2006/main" noChangeAspect="1"/>
             </wp:cNvGraphicFramePr>
@@ -4856,7 +4976,7 @@
               <a:graphicData uri="http://schemas.openxmlformats.org/drawingml/2006/picture">
                 <pic:pic xmlns:pic="http://schemas.openxmlformats.org/drawingml/2006/picture">
                   <pic:nvPicPr>
-                    <pic:cNvPr id="0" name="Picture 59"/>
+                    <pic:cNvPr id="0" name="Picture 249"/>
                     <pic:cNvPicPr>
                       <a:picLocks noChangeAspect="1" noChangeArrowheads="1"/>
                     </pic:cNvPicPr>
@@ -4936,6 +5056,481 @@
     </w:p>
     <w:p>
       <w:pPr>
+        <w:spacing w:before="240" w:after="240"/>
+        <w:rPr>
+          <w:rFonts w:ascii="Times New Roman" w:eastAsia="Times New Roman" w:hAnsi="Times New Roman" w:cs="Times New Roman"/>
+          <w:lang w:eastAsia="fr-FR"/>
+        </w:rPr>
+      </w:pPr>
+      <w:r>
+        <w:rPr>
+          <w:rFonts w:ascii="Arial" w:eastAsia="Times New Roman" w:hAnsi="Arial" w:cs="Arial"/>
+          <w:color w:val="000000"/>
+          <w:sz w:val="22"/>
+          <w:szCs w:val="22"/>
+          <w:lang w:eastAsia="fr-FR"/>
+        </w:rPr>
+        <w:t>6.3 Synthesis of the two experiments</w:t>
+      </w:r>
+    </w:p>
+    <w:p>
+      <w:pPr>
+        <w:spacing w:before="240" w:after="240"/>
+        <w:rPr>
+          <w:rFonts w:ascii="Times New Roman" w:eastAsia="Times New Roman" w:hAnsi="Times New Roman" w:cs="Times New Roman"/>
+          <w:lang w:eastAsia="fr-FR"/>
+        </w:rPr>
+      </w:pPr>
+      <w:r>
+        <w:rPr>
+          <w:rFonts w:ascii="Arial" w:eastAsia="Times New Roman" w:hAnsi="Arial" w:cs="Arial"/>
+          <w:color w:val="000000"/>
+          <w:sz w:val="22"/>
+          <w:szCs w:val="22"/>
+          <w:lang w:eastAsia="fr-FR"/>
+        </w:rPr>
+        <w:t>We can now do a synthesis of the results of the two experiments :</w:t>
+      </w:r>
+    </w:p>
+    <w:p>
+      <w:pPr>
+        <w:spacing w:before="240" w:after="240"/>
+        <w:rPr>
+          <w:rFonts w:ascii="Times New Roman" w:eastAsia="Times New Roman" w:hAnsi="Times New Roman" w:cs="Times New Roman"/>
+          <w:lang w:eastAsia="fr-FR"/>
+        </w:rPr>
+      </w:pPr>
+      <w:r>
+        <w:rPr>
+          <w:rFonts w:ascii="Arial" w:eastAsia="Times New Roman" w:hAnsi="Arial" w:cs="Arial"/>
+          <w:color w:val="000000"/>
+          <w:sz w:val="22"/>
+          <w:szCs w:val="22"/>
+          <w:bdr w:val="none" w:sz="0" w:space="0" w:color="auto" w:frame="1"/>
+          <w:lang w:eastAsia="fr-FR"/>
+        </w:rPr>
+        <w:lastRenderedPageBreak/>
+        <w:fldChar w:fldCharType="begin"/>
+      </w:r>
+      <w:r>
+        <w:rPr>
+          <w:rFonts w:ascii="Arial" w:eastAsia="Times New Roman" w:hAnsi="Arial" w:cs="Arial"/>
+          <w:color w:val="000000"/>
+          <w:sz w:val="22"/>
+          <w:szCs w:val="22"/>
+          <w:bdr w:val="none" w:sz="0" w:space="0" w:color="auto" w:frame="1"/>
+          <w:lang w:eastAsia="fr-FR"/>
+        </w:rPr>
+        <w:instrText xml:space="preserve"> INCLUDEPICTURE "https://lh3.googleusercontent.com/JuYyPMtQIyt_zpXZExqWv2r7odLGPfAvPt4RmO0spIEWK7b1pCiQiBhcFkdbloFXtbCpZuLMI5hQI2438Sq3hqP81L2zazrO03-NwTWGlet_jAhuO45BNL0DY9mI8qWA-cNhHZP6" \* MERGEFORMATINET </w:instrText>
+      </w:r>
+      <w:r>
+        <w:rPr>
+          <w:rFonts w:ascii="Arial" w:eastAsia="Times New Roman" w:hAnsi="Arial" w:cs="Arial"/>
+          <w:color w:val="000000"/>
+          <w:sz w:val="22"/>
+          <w:szCs w:val="22"/>
+          <w:bdr w:val="none" w:sz="0" w:space="0" w:color="auto" w:frame="1"/>
+          <w:lang w:eastAsia="fr-FR"/>
+        </w:rPr>
+        <w:fldChar w:fldCharType="separate"/>
+      </w:r>
+      <w:r>
+        <w:rPr>
+          <w:rFonts w:ascii="Arial" w:eastAsia="Times New Roman" w:hAnsi="Arial" w:cs="Arial"/>
+          <w:noProof/>
+          <w:color w:val="000000"/>
+          <w:sz w:val="22"/>
+          <w:szCs w:val="22"/>
+          <w:bdr w:val="none" w:sz="0" w:space="0" w:color="auto" w:frame="1"/>
+          <w:lang w:eastAsia="fr-FR"/>
+        </w:rPr>
+        <w:drawing>
+          <wp:inline distT="0" distB="0" distL="0" distR="0" wp14:anchorId="55865EE7" wp14:editId="7A03A59F">
+            <wp:extent cx="5756910" cy="1030605"/>
+            <wp:effectExtent l="0" t="0" r="0" b="0"/>
+            <wp:docPr id="114" name="Image 114" descr="Une image contenant table&#10;&#10;Description générée automatiquement"/>
+            <wp:cNvGraphicFramePr>
+              <a:graphicFrameLocks xmlns:a="http://schemas.openxmlformats.org/drawingml/2006/main" noChangeAspect="1"/>
+            </wp:cNvGraphicFramePr>
+            <a:graphic xmlns:a="http://schemas.openxmlformats.org/drawingml/2006/main">
+              <a:graphicData uri="http://schemas.openxmlformats.org/drawingml/2006/picture">
+                <pic:pic xmlns:pic="http://schemas.openxmlformats.org/drawingml/2006/picture">
+                  <pic:nvPicPr>
+                    <pic:cNvPr id="114" name="Image 114" descr="Une image contenant table&#10;&#10;Description générée automatiquement"/>
+                    <pic:cNvPicPr>
+                      <a:picLocks noChangeAspect="1" noChangeArrowheads="1"/>
+                    </pic:cNvPicPr>
+                  </pic:nvPicPr>
+                  <pic:blipFill>
+                    <a:blip r:embed="rId24">
+                      <a:extLst>
+                        <a:ext uri="{28A0092B-C50C-407E-A947-70E740481C1C}">
+                          <a14:useLocalDpi xmlns:a14="http://schemas.microsoft.com/office/drawing/2010/main" val="0"/>
+                        </a:ext>
+                      </a:extLst>
+                    </a:blip>
+                    <a:srcRect/>
+                    <a:stretch>
+                      <a:fillRect/>
+                    </a:stretch>
+                  </pic:blipFill>
+                  <pic:spPr bwMode="auto">
+                    <a:xfrm>
+                      <a:off x="0" y="0"/>
+                      <a:ext cx="5756910" cy="1030605"/>
+                    </a:xfrm>
+                    <a:prstGeom prst="rect">
+                      <a:avLst/>
+                    </a:prstGeom>
+                    <a:noFill/>
+                    <a:ln>
+                      <a:noFill/>
+                    </a:ln>
+                  </pic:spPr>
+                </pic:pic>
+              </a:graphicData>
+            </a:graphic>
+          </wp:inline>
+        </w:drawing>
+      </w:r>
+      <w:r>
+        <w:rPr>
+          <w:rFonts w:ascii="Arial" w:eastAsia="Times New Roman" w:hAnsi="Arial" w:cs="Arial"/>
+          <w:color w:val="000000"/>
+          <w:sz w:val="22"/>
+          <w:szCs w:val="22"/>
+          <w:bdr w:val="none" w:sz="0" w:space="0" w:color="auto" w:frame="1"/>
+          <w:lang w:eastAsia="fr-FR"/>
+        </w:rPr>
+        <w:fldChar w:fldCharType="end"/>
+      </w:r>
+    </w:p>
+    <w:p>
+      <w:pPr>
+        <w:spacing w:before="240" w:after="240"/>
+        <w:rPr>
+          <w:rFonts w:ascii="Times New Roman" w:eastAsia="Times New Roman" w:hAnsi="Times New Roman" w:cs="Times New Roman"/>
+          <w:lang w:eastAsia="fr-FR"/>
+        </w:rPr>
+      </w:pPr>
+      <w:r>
+        <w:rPr>
+          <w:rFonts w:ascii="Arial" w:eastAsia="Times New Roman" w:hAnsi="Arial" w:cs="Arial"/>
+          <w:color w:val="000000"/>
+          <w:sz w:val="22"/>
+          <w:szCs w:val="22"/>
+          <w:lang w:eastAsia="fr-FR"/>
+        </w:rPr>
+        <w:t>On average, our dynamic metric has a Pearson correlation with the results of the two combined experiments which is approximately equal to 0.82, which may be considered as a good linear correlation.</w:t>
+      </w:r>
+    </w:p>
+    <w:p>
+      <w:pPr>
+        <w:spacing w:before="240" w:after="240"/>
+        <w:rPr>
+          <w:rFonts w:ascii="Times New Roman" w:eastAsia="Times New Roman" w:hAnsi="Times New Roman" w:cs="Times New Roman"/>
+          <w:lang w:eastAsia="fr-FR"/>
+        </w:rPr>
+      </w:pPr>
+      <w:r>
+        <w:rPr>
+          <w:rFonts w:ascii="Arial" w:eastAsia="Times New Roman" w:hAnsi="Arial" w:cs="Arial"/>
+          <w:color w:val="000000"/>
+          <w:sz w:val="22"/>
+          <w:szCs w:val="22"/>
+          <w:lang w:eastAsia="fr-FR"/>
+        </w:rPr>
+        <w:t>7. Conclusion</w:t>
+      </w:r>
+    </w:p>
+    <w:p>
+      <w:pPr>
+        <w:spacing w:before="240" w:after="240"/>
+        <w:rPr>
+          <w:rFonts w:ascii="Times New Roman" w:eastAsia="Times New Roman" w:hAnsi="Times New Roman" w:cs="Times New Roman"/>
+          <w:lang w:eastAsia="fr-FR"/>
+        </w:rPr>
+      </w:pPr>
+      <w:r>
+        <w:rPr>
+          <w:rFonts w:ascii="Arial" w:eastAsia="Times New Roman" w:hAnsi="Arial" w:cs="Arial"/>
+          <w:color w:val="000000"/>
+          <w:sz w:val="22"/>
+          <w:szCs w:val="22"/>
+          <w:lang w:eastAsia="fr-FR"/>
+        </w:rPr>
+        <w:t>The lectures of the publications of Scalabrino, Wyrich and Peitek inspired us many questions. Why, for most of the known metrics, the correlation with the code comprehension seems to be so weak, or nonexistent ? Why, for some experiments, the correlation seems to be much better ? The first goal of this article was to reply to these two questions. </w:t>
+      </w:r>
+    </w:p>
+    <w:p>
+      <w:pPr>
+        <w:spacing w:before="240" w:after="240"/>
+        <w:rPr>
+          <w:rFonts w:ascii="Times New Roman" w:eastAsia="Times New Roman" w:hAnsi="Times New Roman" w:cs="Times New Roman"/>
+          <w:lang w:eastAsia="fr-FR"/>
+        </w:rPr>
+      </w:pPr>
+      <w:r>
+        <w:rPr>
+          <w:rFonts w:ascii="Arial" w:eastAsia="Times New Roman" w:hAnsi="Arial" w:cs="Arial"/>
+          <w:color w:val="000000"/>
+          <w:sz w:val="22"/>
+          <w:szCs w:val="22"/>
+          <w:lang w:eastAsia="fr-FR"/>
+        </w:rPr>
+        <w:t>To that end, we saw that some of the experiments used in their studies consist of asking developers to find the values returned by different functions. Then, we gave in chapters 3.1 and 3.2 two reasons which may explain why we should not expect to find a correlation between the scores of static complexity metrics and the results of this kind of experiment. In chapter 3.3, we gave other reasons which could explain why, in some experiments, some of these metrics seem to be correlated with the results of the experiments, and why we should not take it into account because of multiple biases.</w:t>
+      </w:r>
+    </w:p>
+    <w:p>
+      <w:pPr>
+        <w:spacing w:before="240" w:after="240"/>
+        <w:rPr>
+          <w:rFonts w:ascii="Times New Roman" w:eastAsia="Times New Roman" w:hAnsi="Times New Roman" w:cs="Times New Roman"/>
+          <w:lang w:eastAsia="fr-FR"/>
+        </w:rPr>
+      </w:pPr>
+      <w:r>
+        <w:rPr>
+          <w:rFonts w:ascii="Arial" w:eastAsia="Times New Roman" w:hAnsi="Arial" w:cs="Arial"/>
+          <w:color w:val="000000"/>
+          <w:sz w:val="22"/>
+          <w:szCs w:val="22"/>
+          <w:lang w:eastAsia="fr-FR"/>
+        </w:rPr>
+        <w:t>Later, in chapter 4, we imagined a new way to define a metric which would be strongly correlated with the results of these experiments: the dynamic metrics. Our main goal was to be able to predict with good precision the average time that, for the same experiment, the developers will need to find the values returned by other (but similar) functions.</w:t>
+      </w:r>
+    </w:p>
+    <w:p>
+      <w:pPr>
+        <w:spacing w:before="240" w:after="240"/>
+        <w:rPr>
+          <w:rFonts w:ascii="Times New Roman" w:eastAsia="Times New Roman" w:hAnsi="Times New Roman" w:cs="Times New Roman"/>
+          <w:lang w:eastAsia="fr-FR"/>
+        </w:rPr>
+      </w:pPr>
+      <w:r>
+        <w:rPr>
+          <w:rFonts w:ascii="Arial" w:eastAsia="Times New Roman" w:hAnsi="Arial" w:cs="Arial"/>
+          <w:color w:val="000000"/>
+          <w:sz w:val="22"/>
+          <w:szCs w:val="22"/>
+          <w:lang w:eastAsia="fr-FR"/>
+        </w:rPr>
+        <w:t>To that end, we reused the results published by Siegmund in 2012 and Peitek in 2021. By adjusting different weights and coefficients, we were able to define a dynamic metric with a very good correlation with the results of Siegmund’s experiment, and a good correlation with the results of Peitek’s experiment.</w:t>
+      </w:r>
+    </w:p>
+    <w:p>
+      <w:pPr>
+        <w:spacing w:before="240" w:after="240"/>
+        <w:rPr>
+          <w:rFonts w:ascii="Times New Roman" w:eastAsia="Times New Roman" w:hAnsi="Times New Roman" w:cs="Times New Roman"/>
+          <w:lang w:eastAsia="fr-FR"/>
+        </w:rPr>
+      </w:pPr>
+      <w:r>
+        <w:rPr>
+          <w:rFonts w:ascii="Arial" w:eastAsia="Times New Roman" w:hAnsi="Arial" w:cs="Arial"/>
+          <w:color w:val="000000"/>
+          <w:sz w:val="22"/>
+          <w:szCs w:val="22"/>
+          <w:lang w:eastAsia="fr-FR"/>
+        </w:rPr>
+        <w:t>We estimate that our dynamic metric is precise enough to make predictions with a correct error margin, but that we need to add more parameters or better optimize our weights and coefficients to be able to make predictions with a low error margin.</w:t>
+      </w:r>
+    </w:p>
+    <w:p>
+      <w:pPr>
+        <w:spacing w:before="240" w:after="240"/>
+        <w:rPr>
+          <w:rFonts w:ascii="Times New Roman" w:eastAsia="Times New Roman" w:hAnsi="Times New Roman" w:cs="Times New Roman"/>
+          <w:lang w:eastAsia="fr-FR"/>
+        </w:rPr>
+      </w:pPr>
+      <w:r>
+        <w:rPr>
+          <w:rFonts w:ascii="Arial" w:eastAsia="Times New Roman" w:hAnsi="Arial" w:cs="Arial"/>
+          <w:color w:val="000000"/>
+          <w:sz w:val="22"/>
+          <w:szCs w:val="22"/>
+          <w:lang w:eastAsia="fr-FR"/>
+        </w:rPr>
+        <w:t> 8. Future work</w:t>
+      </w:r>
+    </w:p>
+    <w:p>
+      <w:pPr>
+        <w:spacing w:before="240" w:after="240"/>
+        <w:rPr>
+          <w:rFonts w:ascii="Times New Roman" w:eastAsia="Times New Roman" w:hAnsi="Times New Roman" w:cs="Times New Roman"/>
+          <w:lang w:eastAsia="fr-FR"/>
+        </w:rPr>
+      </w:pPr>
+      <w:r>
+        <w:rPr>
+          <w:rFonts w:ascii="Arial" w:eastAsia="Times New Roman" w:hAnsi="Arial" w:cs="Arial"/>
+          <w:color w:val="000000"/>
+          <w:sz w:val="22"/>
+          <w:szCs w:val="22"/>
+          <w:lang w:eastAsia="fr-FR"/>
+        </w:rPr>
+        <w:t>As we said in conclusion, we may try first to optimize our weights and coefficients to improve the correlation between our dynamic metric and the results of these two experiments.</w:t>
+      </w:r>
+    </w:p>
+    <w:p>
+      <w:pPr>
+        <w:spacing w:before="240" w:after="240"/>
+        <w:rPr>
+          <w:rFonts w:ascii="Times New Roman" w:eastAsia="Times New Roman" w:hAnsi="Times New Roman" w:cs="Times New Roman"/>
+          <w:lang w:eastAsia="fr-FR"/>
+        </w:rPr>
+      </w:pPr>
+      <w:r>
+        <w:rPr>
+          <w:rFonts w:ascii="Arial" w:eastAsia="Times New Roman" w:hAnsi="Arial" w:cs="Arial"/>
+          <w:color w:val="000000"/>
+          <w:sz w:val="22"/>
+          <w:szCs w:val="22"/>
+          <w:lang w:eastAsia="fr-FR"/>
+        </w:rPr>
+        <w:t>Second, we would like to use other datasets from other studies, in the aim to take into account more parameters, and avoid more biases. The main goal of this work would be to define a metric which would be able to make correct predictions for most of the past and future experiments.</w:t>
+      </w:r>
+    </w:p>
+    <w:p>
+      <w:pPr>
+        <w:spacing w:before="240" w:after="240"/>
+        <w:rPr>
+          <w:rFonts w:ascii="Times New Roman" w:eastAsia="Times New Roman" w:hAnsi="Times New Roman" w:cs="Times New Roman"/>
+          <w:lang w:eastAsia="fr-FR"/>
+        </w:rPr>
+      </w:pPr>
+      <w:r>
+        <w:rPr>
+          <w:rFonts w:ascii="Arial" w:eastAsia="Times New Roman" w:hAnsi="Arial" w:cs="Arial"/>
+          <w:color w:val="000000"/>
+          <w:sz w:val="22"/>
+          <w:szCs w:val="22"/>
+          <w:lang w:eastAsia="fr-FR"/>
+        </w:rPr>
+        <w:t>Then, we would like to extend our metric to real projects, in the aim to be able to predict the average time needed by developers to debug the code, which is one of the most fastidious (and costly) tasks for developers. To do that, we will need to analyze the results of more sophisticated experiments, with more complex problematics. For example, we would like to analyze the results of experiments using functions using objects instead of primitives.</w:t>
+      </w:r>
+    </w:p>
+    <w:p>
+      <w:pPr>
+        <w:spacing w:before="240" w:after="240"/>
+        <w:rPr>
+          <w:rFonts w:ascii="Times New Roman" w:eastAsia="Times New Roman" w:hAnsi="Times New Roman" w:cs="Times New Roman"/>
+          <w:lang w:eastAsia="fr-FR"/>
+        </w:rPr>
+      </w:pPr>
+      <w:r>
+        <w:rPr>
+          <w:rFonts w:ascii="Arial" w:eastAsia="Times New Roman" w:hAnsi="Arial" w:cs="Arial"/>
+          <w:color w:val="000000"/>
+          <w:sz w:val="22"/>
+          <w:szCs w:val="22"/>
+          <w:lang w:eastAsia="fr-FR"/>
+        </w:rPr>
+        <w:lastRenderedPageBreak/>
+        <w:t>Finally, we would like to mix static and dynamic metrics, in the aim to develop a software which would be able to provide information about the global complexity of the functions (with static metrics), and the difficulty to debug a program.</w:t>
+      </w:r>
+    </w:p>
+    <w:p>
+      <w:pPr>
+        <w:spacing w:before="240" w:after="240"/>
+        <w:rPr>
+          <w:rFonts w:ascii="Times New Roman" w:eastAsia="Times New Roman" w:hAnsi="Times New Roman" w:cs="Times New Roman"/>
+          <w:lang w:eastAsia="fr-FR"/>
+        </w:rPr>
+      </w:pPr>
+      <w:r>
+        <w:rPr>
+          <w:rFonts w:ascii="Arial" w:eastAsia="Times New Roman" w:hAnsi="Arial" w:cs="Arial"/>
+          <w:color w:val="000000"/>
+          <w:sz w:val="22"/>
+          <w:szCs w:val="22"/>
+          <w:lang w:eastAsia="fr-FR"/>
+        </w:rPr>
+        <w:t>9. Acknowledgments</w:t>
+      </w:r>
+    </w:p>
+    <w:p>
+      <w:pPr>
+        <w:spacing w:before="240" w:after="240"/>
+        <w:rPr>
+          <w:rFonts w:ascii="Times New Roman" w:eastAsia="Times New Roman" w:hAnsi="Times New Roman" w:cs="Times New Roman"/>
+          <w:lang w:eastAsia="fr-FR"/>
+        </w:rPr>
+      </w:pPr>
+      <w:r>
+        <w:rPr>
+          <w:rFonts w:ascii="Arial" w:eastAsia="Times New Roman" w:hAnsi="Arial" w:cs="Arial"/>
+          <w:color w:val="000000"/>
+          <w:sz w:val="22"/>
+          <w:szCs w:val="22"/>
+          <w:lang w:eastAsia="fr-FR"/>
+        </w:rPr>
+        <w:t>Thanks to Janet Siegmund, Simone Scalabrino, Martin Wyrich and Norman Peitek for their amazing job, and for publishing their data in open-source. They inspired my work.</w:t>
+      </w:r>
+    </w:p>
+    <w:p>
+      <w:pPr>
+        <w:spacing w:before="240" w:after="240"/>
+        <w:rPr>
+          <w:rFonts w:ascii="Times New Roman" w:eastAsia="Times New Roman" w:hAnsi="Times New Roman" w:cs="Times New Roman"/>
+          <w:lang w:eastAsia="fr-FR"/>
+        </w:rPr>
+      </w:pPr>
+      <w:r>
+        <w:rPr>
+          <w:rFonts w:ascii="Arial" w:eastAsia="Times New Roman" w:hAnsi="Arial" w:cs="Arial"/>
+          <w:color w:val="000000"/>
+          <w:sz w:val="22"/>
+          <w:szCs w:val="22"/>
+          <w:lang w:eastAsia="fr-FR"/>
+        </w:rPr>
+        <w:t>[1] S. Scalabrino, G. Bavota, C. Vendome, M. Linares-Vasquez, D. Poshyvanyk, and R. Oliveto, « Automatically Assessing Code Understandability: How Far Are We ? » in Proc. Int’l Conf. Automated Software Engineering (ASE). IEEE, 2017, pp. 417–427. </w:t>
+      </w:r>
+    </w:p>
+    <w:p>
+      <w:pPr>
+        <w:spacing w:before="240" w:after="240"/>
+        <w:rPr>
+          <w:rFonts w:ascii="Times New Roman" w:eastAsia="Times New Roman" w:hAnsi="Times New Roman" w:cs="Times New Roman"/>
+          <w:lang w:eastAsia="fr-FR"/>
+        </w:rPr>
+      </w:pPr>
+      <w:r>
+        <w:rPr>
+          <w:rFonts w:ascii="Arial" w:eastAsia="Times New Roman" w:hAnsi="Arial" w:cs="Arial"/>
+          <w:color w:val="000000"/>
+          <w:sz w:val="22"/>
+          <w:szCs w:val="22"/>
+          <w:lang w:eastAsia="fr-FR"/>
+        </w:rPr>
+        <w:t>[2] M. M. Baron, M. Wyrich, and S. Wagner, « An Empirical Validation of Cognitive Complexity as a Measure of Source Code Understandability » in Proc. Int’l Symp. Empirical Software Engineering and Measurement (ESEM), 2020, p. 1-12. </w:t>
+      </w:r>
+    </w:p>
+    <w:p>
+      <w:pPr>
+        <w:spacing w:before="240" w:after="240"/>
+        <w:rPr>
+          <w:rFonts w:ascii="Times New Roman" w:eastAsia="Times New Roman" w:hAnsi="Times New Roman" w:cs="Times New Roman"/>
+          <w:lang w:eastAsia="fr-FR"/>
+        </w:rPr>
+      </w:pPr>
+      <w:r>
+        <w:rPr>
+          <w:rFonts w:ascii="Arial" w:eastAsia="Times New Roman" w:hAnsi="Arial" w:cs="Arial"/>
+          <w:color w:val="000000"/>
+          <w:sz w:val="22"/>
+          <w:szCs w:val="22"/>
+          <w:lang w:eastAsia="fr-FR"/>
+        </w:rPr>
+        <w:t>[3] N. Peitek, S. Appel, C. Parnin, A. Brechmann, J. Siegmund, « Program Comprehension and Code Complexity Metrics: An fMRI Study », in Proc. Int’l Conf. Software Engineering (ICSE) IEEE, 2021, pp 524-536</w:t>
+      </w:r>
+    </w:p>
+    <w:p>
+      <w:pPr>
         <w:rPr>
           <w:rFonts w:ascii="Times New Roman" w:eastAsia="Times New Roman" w:hAnsi="Times New Roman" w:cs="Times New Roman"/>
           <w:lang w:eastAsia="fr-FR"/>
@@ -4958,8 +5553,17 @@
           <w:szCs w:val="22"/>
           <w:lang w:eastAsia="fr-FR"/>
         </w:rPr>
-        <w:t xml:space="preserve">In the example above, a static metric will calculate a score for the if(), a score for the else(), and then will add them. But if your problem is “what is the value returned by this function for a = 3 ?”, you don’t need to read the code of the else() block. The time that you will need to </w:t>
-      </w:r>
+        <w:t>In the example above, a static metric will calculate a score for the if(), a score for the else(), and then will add them. But if your problem is “what is the value returned by this function for a = 3 ?”, you don’t need to read the code of the else() block. The time that you will need to find the returned value does not depend on the complexity of the else() block. That’s one of the reasons which explain why the actual metrics are weakly or non-correlated with the results of most of the scientific experiments, which usually consist of asking developers to give the returned value of a given function for a given input. Many other biases exist, but this one is important enough to explain why we should not use static metrics to measure the time needed to calculate the output of a function.</w:t>
+      </w:r>
+    </w:p>
+    <w:p>
+      <w:pPr>
+        <w:spacing w:before="240" w:after="240"/>
+        <w:rPr>
+          <w:rFonts w:ascii="Times New Roman" w:eastAsia="Times New Roman" w:hAnsi="Times New Roman" w:cs="Times New Roman"/>
+          <w:lang w:eastAsia="fr-FR"/>
+        </w:rPr>
+      </w:pPr>
       <w:r>
         <w:rPr>
           <w:rFonts w:ascii="Arial" w:eastAsia="Times New Roman" w:hAnsi="Arial" w:cs="Arial"/>
@@ -4968,92 +5572,83 @@
           <w:szCs w:val="22"/>
           <w:lang w:eastAsia="fr-FR"/>
         </w:rPr>
+        <w:t>However, there is a significant difference between “calculate the complexity of a function” and “calculate the average time to find the returned value value for a given input”. In the first case, you try to measure the difficulty to understand the algorithm and/or the specs of a function. In the second case, you take a specific input, and you measure how long it takes to find the correct output. In the first case, you analyze the function in its globality. In the second one, you analyze it for only one input.</w:t>
+      </w:r>
+    </w:p>
+    <w:p>
+      <w:pPr>
+        <w:rPr>
+          <w:rFonts w:ascii="Times New Roman" w:eastAsia="Times New Roman" w:hAnsi="Times New Roman" w:cs="Times New Roman"/>
+          <w:lang w:eastAsia="fr-FR"/>
+        </w:rPr>
+      </w:pPr>
+    </w:p>
+    <w:p>
+      <w:pPr>
+        <w:spacing w:before="240" w:after="240"/>
+        <w:rPr>
+          <w:rFonts w:ascii="Times New Roman" w:eastAsia="Times New Roman" w:hAnsi="Times New Roman" w:cs="Times New Roman"/>
+          <w:lang w:eastAsia="fr-FR"/>
+        </w:rPr>
+      </w:pPr>
+      <w:r>
+        <w:rPr>
+          <w:rFonts w:ascii="Arial" w:eastAsia="Times New Roman" w:hAnsi="Arial" w:cs="Arial"/>
+          <w:color w:val="000000"/>
+          <w:sz w:val="22"/>
+          <w:szCs w:val="22"/>
+          <w:lang w:eastAsia="fr-FR"/>
+        </w:rPr>
+        <w:t>3. Dynamic metrics</w:t>
+      </w:r>
+    </w:p>
+    <w:p>
+      <w:pPr>
+        <w:spacing w:before="240" w:after="240"/>
+        <w:rPr>
+          <w:rFonts w:ascii="Times New Roman" w:eastAsia="Times New Roman" w:hAnsi="Times New Roman" w:cs="Times New Roman"/>
+          <w:lang w:eastAsia="fr-FR"/>
+        </w:rPr>
+      </w:pPr>
+      <w:r>
+        <w:rPr>
+          <w:rFonts w:ascii="Arial" w:eastAsia="Times New Roman" w:hAnsi="Arial" w:cs="Arial"/>
+          <w:color w:val="000000"/>
+          <w:sz w:val="22"/>
+          <w:szCs w:val="22"/>
+          <w:lang w:eastAsia="fr-FR"/>
+        </w:rPr>
+        <w:t>If we want to estimate the time needed to find the returned value of a given function, we must know its inputs (the values of its parameters). To be able to do that, we must define a dynamic metric, which takes as parameter the inputs of this function. For each different input, the </w:t>
+      </w:r>
+    </w:p>
+    <w:p>
+      <w:pPr>
+        <w:spacing w:before="240" w:after="240"/>
+        <w:rPr>
+          <w:rFonts w:ascii="Times New Roman" w:eastAsia="Times New Roman" w:hAnsi="Times New Roman" w:cs="Times New Roman"/>
+          <w:lang w:eastAsia="fr-FR"/>
+        </w:rPr>
+      </w:pPr>
+      <w:r>
+        <w:rPr>
+          <w:rFonts w:ascii="Arial" w:eastAsia="Times New Roman" w:hAnsi="Arial" w:cs="Arial"/>
+          <w:color w:val="000000"/>
+          <w:sz w:val="22"/>
+          <w:szCs w:val="22"/>
+          <w:lang w:eastAsia="fr-FR"/>
+        </w:rPr>
+        <w:t xml:space="preserve">A first remark: the time needed to check if the returned value is correct is highly dependent on the value of the inputs. For example, if a function does some operations on each element of a given array, the time needed to find the result of the function will be very different if the array has 2 elements, or if it has 23 elements. For this reason, we need another simplification: we will always suppose that the inputs are simple enough to be able to find by </w:t>
+      </w:r>
+      <w:r>
+        <w:rPr>
+          <w:rFonts w:ascii="Arial" w:eastAsia="Times New Roman" w:hAnsi="Arial" w:cs="Arial"/>
+          <w:color w:val="000000"/>
+          <w:sz w:val="22"/>
+          <w:szCs w:val="22"/>
+          <w:lang w:eastAsia="fr-FR"/>
+        </w:rPr>
         <w:lastRenderedPageBreak/>
-        <w:t>find the returned value does not depend on the complexity of the else() block. That’s one of the reasons which explain why the actual metrics are weakly or non-correlated with the results of most of the scientific experiments, which usually consist of asking developers to give the returned value of a given function for a given input. Many other biases exist, but this one is important enough to explain why we should not use static metrics to measure the time needed to calculate the output of a function.</w:t>
-      </w:r>
-    </w:p>
-    <w:p>
-      <w:pPr>
-        <w:spacing w:before="240" w:after="240"/>
-        <w:rPr>
-          <w:rFonts w:ascii="Times New Roman" w:eastAsia="Times New Roman" w:hAnsi="Times New Roman" w:cs="Times New Roman"/>
-          <w:lang w:eastAsia="fr-FR"/>
-        </w:rPr>
-      </w:pPr>
-      <w:r>
-        <w:rPr>
-          <w:rFonts w:ascii="Arial" w:eastAsia="Times New Roman" w:hAnsi="Arial" w:cs="Arial"/>
-          <w:color w:val="FF0000"/>
-          <w:sz w:val="22"/>
-          <w:szCs w:val="22"/>
-          <w:lang w:eastAsia="fr-FR"/>
-        </w:rPr>
-        <w:t>However, there is a significant difference between “calculate the complexity of a function” and “calculate the average time to find the returned value value for a given input”. In the first case, you try to measure the difficulty to understand the algorithm and/or the specs of a function. In the second case, you take a specific input, and you measure how long it takes to find the correct output. In the first case, you analyze the function in its globality. In the second one, you analyze it for only one input.</w:t>
-      </w:r>
-    </w:p>
-    <w:p>
-      <w:pPr>
-        <w:rPr>
-          <w:rFonts w:ascii="Times New Roman" w:eastAsia="Times New Roman" w:hAnsi="Times New Roman" w:cs="Times New Roman"/>
-          <w:lang w:eastAsia="fr-FR"/>
-        </w:rPr>
-      </w:pPr>
-    </w:p>
-    <w:p>
-      <w:pPr>
-        <w:spacing w:before="240" w:after="240"/>
-        <w:rPr>
-          <w:rFonts w:ascii="Times New Roman" w:eastAsia="Times New Roman" w:hAnsi="Times New Roman" w:cs="Times New Roman"/>
-          <w:lang w:eastAsia="fr-FR"/>
-        </w:rPr>
-      </w:pPr>
-      <w:r>
-        <w:rPr>
-          <w:rFonts w:ascii="Arial" w:eastAsia="Times New Roman" w:hAnsi="Arial" w:cs="Arial"/>
-          <w:color w:val="000000"/>
-          <w:sz w:val="22"/>
-          <w:szCs w:val="22"/>
-          <w:lang w:eastAsia="fr-FR"/>
-        </w:rPr>
-        <w:t>3. Dynamic metrics</w:t>
-      </w:r>
-    </w:p>
-    <w:p>
-      <w:pPr>
-        <w:spacing w:before="240" w:after="240"/>
-        <w:rPr>
-          <w:rFonts w:ascii="Times New Roman" w:eastAsia="Times New Roman" w:hAnsi="Times New Roman" w:cs="Times New Roman"/>
-          <w:lang w:eastAsia="fr-FR"/>
-        </w:rPr>
-      </w:pPr>
-      <w:r>
-        <w:rPr>
-          <w:rFonts w:ascii="Arial" w:eastAsia="Times New Roman" w:hAnsi="Arial" w:cs="Arial"/>
-          <w:color w:val="000000"/>
-          <w:sz w:val="22"/>
-          <w:szCs w:val="22"/>
-          <w:lang w:eastAsia="fr-FR"/>
-        </w:rPr>
-        <w:t>If we want to estimate the time needed to find the returned value of a given function, we must know its inputs (the values of its parameters). To be able to do that, we must define a dynamic metric, which takes as parameter the inputs of this function. For each different input, the </w:t>
-      </w:r>
-    </w:p>
-    <w:p>
-      <w:pPr>
-        <w:spacing w:before="240" w:after="240"/>
-        <w:rPr>
-          <w:rFonts w:ascii="Times New Roman" w:eastAsia="Times New Roman" w:hAnsi="Times New Roman" w:cs="Times New Roman"/>
-          <w:lang w:eastAsia="fr-FR"/>
-        </w:rPr>
-      </w:pPr>
-      <w:r>
-        <w:rPr>
-          <w:rFonts w:ascii="Arial" w:eastAsia="Times New Roman" w:hAnsi="Arial" w:cs="Arial"/>
-          <w:color w:val="000000"/>
-          <w:sz w:val="22"/>
-          <w:szCs w:val="22"/>
-          <w:lang w:eastAsia="fr-FR"/>
-        </w:rPr>
-        <w:t>A first remark: the time needed to check if the returned value is correct is highly dependent on the value of the inputs. For example, if a function does some operations on each element of a given array, the time needed to find the result of the function will be very different if the array has 2 elements, or if it has 23 elements. For this reason, we need another simplification: we will always suppose that the inputs are simple enough to be able to find by hand the returned value. Again, we expect that finding correct answers on simple cases will help us to find later correct answers on complex cases.</w:t>
+        <w:t>hand the returned value. Again, we expect that finding correct answers on simple cases will help us to find later correct answers on complex cases.</w:t>
       </w:r>
     </w:p>
     <w:p>
@@ -5093,6 +5688,119 @@
 <file path=word/numbering.xml><?xml version="1.0" encoding="utf-8"?>
 <w:numbering xmlns:wpc="http://schemas.microsoft.com/office/word/2010/wordprocessingCanvas" xmlns:cx="http://schemas.microsoft.com/office/drawing/2014/chartex" xmlns:cx1="http://schemas.microsoft.com/office/drawing/2015/9/8/chartex" xmlns:cx2="http://schemas.microsoft.com/office/drawing/2015/10/21/chartex" xmlns:cx3="http://schemas.microsoft.com/office/drawing/2016/5/9/chartex" xmlns:cx4="http://schemas.microsoft.com/office/drawing/2016/5/10/chartex" xmlns:cx5="http://schemas.microsoft.com/office/drawing/2016/5/11/chartex" xmlns:cx6="http://schemas.microsoft.com/office/drawing/2016/5/12/chartex" xmlns:cx7="http://schemas.microsoft.com/office/drawing/2016/5/13/chartex" xmlns:cx8="http://schemas.microsoft.com/office/drawing/2016/5/14/chartex" xmlns:mc="http://schemas.openxmlformats.org/markup-compatibility/2006" xmlns:aink="http://schemas.microsoft.com/office/drawing/2016/ink" xmlns:am3d="http://schemas.microsoft.com/office/drawing/2017/model3d" xmlns:o="urn:schemas-microsoft-com:office:office" xmlns:r="http://schemas.openxmlformats.org/officeDocument/2006/relationships" xmlns:m="http://schemas.openxmlformats.org/officeDocument/2006/math" xmlns:v="urn:schemas-microsoft-com:vml" xmlns:wp14="http://schemas.microsoft.com/office/word/2010/wordprocessingDrawing" xmlns:wp="http://schemas.openxmlformats.org/drawingml/2006/wordprocessingDrawing" xmlns:w10="urn:schemas-microsoft-com:office:word" xmlns:w="http://schemas.openxmlformats.org/wordprocessingml/2006/main" xmlns:w14="http://schemas.microsoft.com/office/word/2010/wordml" xmlns:w15="http://schemas.microsoft.com/office/word/2012/wordml" xmlns:w16cex="http://schemas.microsoft.com/office/word/2018/wordml/cex" xmlns:w16cid="http://schemas.microsoft.com/office/word/2016/wordml/cid" xmlns:w16="http://schemas.microsoft.com/office/word/2018/wordml" xmlns:w16se="http://schemas.microsoft.com/office/word/2015/wordml/symex" xmlns:wpg="http://schemas.microsoft.com/office/word/2010/wordprocessingGroup" xmlns:wpi="http://schemas.microsoft.com/office/word/2010/wordprocessingInk" xmlns:wne="http://schemas.microsoft.com/office/word/2006/wordml" xmlns:wps="http://schemas.microsoft.com/office/word/2010/wordprocessingShape" mc:Ignorable="w14 w15 w16se w16cid w16 w16cex wp14">
   <w:abstractNum w:abstractNumId="0" w15:restartNumberingAfterBreak="0">
+    <w:nsid w:val="02D30758"/>
+    <w:multiLevelType w:val="multilevel"/>
+    <w:tmpl w:val="DFD6D27C"/>
+    <w:lvl w:ilvl="0">
+      <w:start w:val="1"/>
+      <w:numFmt w:val="decimal"/>
+      <w:lvlText w:val="%1."/>
+      <w:lvlJc w:val="left"/>
+      <w:pPr>
+        <w:tabs>
+          <w:tab w:val="num" w:pos="720"/>
+        </w:tabs>
+        <w:ind w:left="720" w:hanging="360"/>
+      </w:pPr>
+    </w:lvl>
+    <w:lvl w:ilvl="1" w:tentative="1">
+      <w:start w:val="1"/>
+      <w:numFmt w:val="decimal"/>
+      <w:lvlText w:val="%2."/>
+      <w:lvlJc w:val="left"/>
+      <w:pPr>
+        <w:tabs>
+          <w:tab w:val="num" w:pos="1440"/>
+        </w:tabs>
+        <w:ind w:left="1440" w:hanging="360"/>
+      </w:pPr>
+    </w:lvl>
+    <w:lvl w:ilvl="2" w:tentative="1">
+      <w:start w:val="1"/>
+      <w:numFmt w:val="decimal"/>
+      <w:lvlText w:val="%3."/>
+      <w:lvlJc w:val="left"/>
+      <w:pPr>
+        <w:tabs>
+          <w:tab w:val="num" w:pos="2160"/>
+        </w:tabs>
+        <w:ind w:left="2160" w:hanging="360"/>
+      </w:pPr>
+    </w:lvl>
+    <w:lvl w:ilvl="3" w:tentative="1">
+      <w:start w:val="1"/>
+      <w:numFmt w:val="decimal"/>
+      <w:lvlText w:val="%4."/>
+      <w:lvlJc w:val="left"/>
+      <w:pPr>
+        <w:tabs>
+          <w:tab w:val="num" w:pos="2880"/>
+        </w:tabs>
+        <w:ind w:left="2880" w:hanging="360"/>
+      </w:pPr>
+    </w:lvl>
+    <w:lvl w:ilvl="4" w:tentative="1">
+      <w:start w:val="1"/>
+      <w:numFmt w:val="decimal"/>
+      <w:lvlText w:val="%5."/>
+      <w:lvlJc w:val="left"/>
+      <w:pPr>
+        <w:tabs>
+          <w:tab w:val="num" w:pos="3600"/>
+        </w:tabs>
+        <w:ind w:left="3600" w:hanging="360"/>
+      </w:pPr>
+    </w:lvl>
+    <w:lvl w:ilvl="5" w:tentative="1">
+      <w:start w:val="1"/>
+      <w:numFmt w:val="decimal"/>
+      <w:lvlText w:val="%6."/>
+      <w:lvlJc w:val="left"/>
+      <w:pPr>
+        <w:tabs>
+          <w:tab w:val="num" w:pos="4320"/>
+        </w:tabs>
+        <w:ind w:left="4320" w:hanging="360"/>
+      </w:pPr>
+    </w:lvl>
+    <w:lvl w:ilvl="6" w:tentative="1">
+      <w:start w:val="1"/>
+      <w:numFmt w:val="decimal"/>
+      <w:lvlText w:val="%7."/>
+      <w:lvlJc w:val="left"/>
+      <w:pPr>
+        <w:tabs>
+          <w:tab w:val="num" w:pos="5040"/>
+        </w:tabs>
+        <w:ind w:left="5040" w:hanging="360"/>
+      </w:pPr>
+    </w:lvl>
+    <w:lvl w:ilvl="7" w:tentative="1">
+      <w:start w:val="1"/>
+      <w:numFmt w:val="decimal"/>
+      <w:lvlText w:val="%8."/>
+      <w:lvlJc w:val="left"/>
+      <w:pPr>
+        <w:tabs>
+          <w:tab w:val="num" w:pos="5760"/>
+        </w:tabs>
+        <w:ind w:left="5760" w:hanging="360"/>
+      </w:pPr>
+    </w:lvl>
+    <w:lvl w:ilvl="8" w:tentative="1">
+      <w:start w:val="1"/>
+      <w:numFmt w:val="decimal"/>
+      <w:lvlText w:val="%9."/>
+      <w:lvlJc w:val="left"/>
+      <w:pPr>
+        <w:tabs>
+          <w:tab w:val="num" w:pos="6480"/>
+        </w:tabs>
+        <w:ind w:left="6480" w:hanging="360"/>
+      </w:pPr>
+    </w:lvl>
+  </w:abstractNum>
+  <w:abstractNum w:abstractNumId="1" w15:restartNumberingAfterBreak="0">
     <w:nsid w:val="086D5FA8"/>
     <w:multiLevelType w:val="multilevel"/>
     <w:tmpl w:val="DECCB4A8"/>
@@ -5205,7 +5913,346 @@
       </w:pPr>
     </w:lvl>
   </w:abstractNum>
-  <w:abstractNum w:abstractNumId="1" w15:restartNumberingAfterBreak="0">
+  <w:abstractNum w:abstractNumId="2" w15:restartNumberingAfterBreak="0">
+    <w:nsid w:val="20C55ECF"/>
+    <w:multiLevelType w:val="multilevel"/>
+    <w:tmpl w:val="D3D4F1EE"/>
+    <w:lvl w:ilvl="0">
+      <w:start w:val="1"/>
+      <w:numFmt w:val="decimal"/>
+      <w:lvlText w:val="%1."/>
+      <w:lvlJc w:val="left"/>
+      <w:pPr>
+        <w:tabs>
+          <w:tab w:val="num" w:pos="720"/>
+        </w:tabs>
+        <w:ind w:left="720" w:hanging="360"/>
+      </w:pPr>
+    </w:lvl>
+    <w:lvl w:ilvl="1" w:tentative="1">
+      <w:start w:val="1"/>
+      <w:numFmt w:val="decimal"/>
+      <w:lvlText w:val="%2."/>
+      <w:lvlJc w:val="left"/>
+      <w:pPr>
+        <w:tabs>
+          <w:tab w:val="num" w:pos="1440"/>
+        </w:tabs>
+        <w:ind w:left="1440" w:hanging="360"/>
+      </w:pPr>
+    </w:lvl>
+    <w:lvl w:ilvl="2" w:tentative="1">
+      <w:start w:val="1"/>
+      <w:numFmt w:val="decimal"/>
+      <w:lvlText w:val="%3."/>
+      <w:lvlJc w:val="left"/>
+      <w:pPr>
+        <w:tabs>
+          <w:tab w:val="num" w:pos="2160"/>
+        </w:tabs>
+        <w:ind w:left="2160" w:hanging="360"/>
+      </w:pPr>
+    </w:lvl>
+    <w:lvl w:ilvl="3" w:tentative="1">
+      <w:start w:val="1"/>
+      <w:numFmt w:val="decimal"/>
+      <w:lvlText w:val="%4."/>
+      <w:lvlJc w:val="left"/>
+      <w:pPr>
+        <w:tabs>
+          <w:tab w:val="num" w:pos="2880"/>
+        </w:tabs>
+        <w:ind w:left="2880" w:hanging="360"/>
+      </w:pPr>
+    </w:lvl>
+    <w:lvl w:ilvl="4" w:tentative="1">
+      <w:start w:val="1"/>
+      <w:numFmt w:val="decimal"/>
+      <w:lvlText w:val="%5."/>
+      <w:lvlJc w:val="left"/>
+      <w:pPr>
+        <w:tabs>
+          <w:tab w:val="num" w:pos="3600"/>
+        </w:tabs>
+        <w:ind w:left="3600" w:hanging="360"/>
+      </w:pPr>
+    </w:lvl>
+    <w:lvl w:ilvl="5" w:tentative="1">
+      <w:start w:val="1"/>
+      <w:numFmt w:val="decimal"/>
+      <w:lvlText w:val="%6."/>
+      <w:lvlJc w:val="left"/>
+      <w:pPr>
+        <w:tabs>
+          <w:tab w:val="num" w:pos="4320"/>
+        </w:tabs>
+        <w:ind w:left="4320" w:hanging="360"/>
+      </w:pPr>
+    </w:lvl>
+    <w:lvl w:ilvl="6" w:tentative="1">
+      <w:start w:val="1"/>
+      <w:numFmt w:val="decimal"/>
+      <w:lvlText w:val="%7."/>
+      <w:lvlJc w:val="left"/>
+      <w:pPr>
+        <w:tabs>
+          <w:tab w:val="num" w:pos="5040"/>
+        </w:tabs>
+        <w:ind w:left="5040" w:hanging="360"/>
+      </w:pPr>
+    </w:lvl>
+    <w:lvl w:ilvl="7" w:tentative="1">
+      <w:start w:val="1"/>
+      <w:numFmt w:val="decimal"/>
+      <w:lvlText w:val="%8."/>
+      <w:lvlJc w:val="left"/>
+      <w:pPr>
+        <w:tabs>
+          <w:tab w:val="num" w:pos="5760"/>
+        </w:tabs>
+        <w:ind w:left="5760" w:hanging="360"/>
+      </w:pPr>
+    </w:lvl>
+    <w:lvl w:ilvl="8" w:tentative="1">
+      <w:start w:val="1"/>
+      <w:numFmt w:val="decimal"/>
+      <w:lvlText w:val="%9."/>
+      <w:lvlJc w:val="left"/>
+      <w:pPr>
+        <w:tabs>
+          <w:tab w:val="num" w:pos="6480"/>
+        </w:tabs>
+        <w:ind w:left="6480" w:hanging="360"/>
+      </w:pPr>
+    </w:lvl>
+  </w:abstractNum>
+  <w:abstractNum w:abstractNumId="3" w15:restartNumberingAfterBreak="0">
+    <w:nsid w:val="5BBD2214"/>
+    <w:multiLevelType w:val="multilevel"/>
+    <w:tmpl w:val="3D821A2E"/>
+    <w:lvl w:ilvl="0">
+      <w:start w:val="1"/>
+      <w:numFmt w:val="decimal"/>
+      <w:lvlText w:val="%1."/>
+      <w:lvlJc w:val="left"/>
+      <w:pPr>
+        <w:tabs>
+          <w:tab w:val="num" w:pos="720"/>
+        </w:tabs>
+        <w:ind w:left="720" w:hanging="360"/>
+      </w:pPr>
+    </w:lvl>
+    <w:lvl w:ilvl="1" w:tentative="1">
+      <w:start w:val="1"/>
+      <w:numFmt w:val="decimal"/>
+      <w:lvlText w:val="%2."/>
+      <w:lvlJc w:val="left"/>
+      <w:pPr>
+        <w:tabs>
+          <w:tab w:val="num" w:pos="1440"/>
+        </w:tabs>
+        <w:ind w:left="1440" w:hanging="360"/>
+      </w:pPr>
+    </w:lvl>
+    <w:lvl w:ilvl="2" w:tentative="1">
+      <w:start w:val="1"/>
+      <w:numFmt w:val="decimal"/>
+      <w:lvlText w:val="%3."/>
+      <w:lvlJc w:val="left"/>
+      <w:pPr>
+        <w:tabs>
+          <w:tab w:val="num" w:pos="2160"/>
+        </w:tabs>
+        <w:ind w:left="2160" w:hanging="360"/>
+      </w:pPr>
+    </w:lvl>
+    <w:lvl w:ilvl="3" w:tentative="1">
+      <w:start w:val="1"/>
+      <w:numFmt w:val="decimal"/>
+      <w:lvlText w:val="%4."/>
+      <w:lvlJc w:val="left"/>
+      <w:pPr>
+        <w:tabs>
+          <w:tab w:val="num" w:pos="2880"/>
+        </w:tabs>
+        <w:ind w:left="2880" w:hanging="360"/>
+      </w:pPr>
+    </w:lvl>
+    <w:lvl w:ilvl="4" w:tentative="1">
+      <w:start w:val="1"/>
+      <w:numFmt w:val="decimal"/>
+      <w:lvlText w:val="%5."/>
+      <w:lvlJc w:val="left"/>
+      <w:pPr>
+        <w:tabs>
+          <w:tab w:val="num" w:pos="3600"/>
+        </w:tabs>
+        <w:ind w:left="3600" w:hanging="360"/>
+      </w:pPr>
+    </w:lvl>
+    <w:lvl w:ilvl="5" w:tentative="1">
+      <w:start w:val="1"/>
+      <w:numFmt w:val="decimal"/>
+      <w:lvlText w:val="%6."/>
+      <w:lvlJc w:val="left"/>
+      <w:pPr>
+        <w:tabs>
+          <w:tab w:val="num" w:pos="4320"/>
+        </w:tabs>
+        <w:ind w:left="4320" w:hanging="360"/>
+      </w:pPr>
+    </w:lvl>
+    <w:lvl w:ilvl="6" w:tentative="1">
+      <w:start w:val="1"/>
+      <w:numFmt w:val="decimal"/>
+      <w:lvlText w:val="%7."/>
+      <w:lvlJc w:val="left"/>
+      <w:pPr>
+        <w:tabs>
+          <w:tab w:val="num" w:pos="5040"/>
+        </w:tabs>
+        <w:ind w:left="5040" w:hanging="360"/>
+      </w:pPr>
+    </w:lvl>
+    <w:lvl w:ilvl="7" w:tentative="1">
+      <w:start w:val="1"/>
+      <w:numFmt w:val="decimal"/>
+      <w:lvlText w:val="%8."/>
+      <w:lvlJc w:val="left"/>
+      <w:pPr>
+        <w:tabs>
+          <w:tab w:val="num" w:pos="5760"/>
+        </w:tabs>
+        <w:ind w:left="5760" w:hanging="360"/>
+      </w:pPr>
+    </w:lvl>
+    <w:lvl w:ilvl="8" w:tentative="1">
+      <w:start w:val="1"/>
+      <w:numFmt w:val="decimal"/>
+      <w:lvlText w:val="%9."/>
+      <w:lvlJc w:val="left"/>
+      <w:pPr>
+        <w:tabs>
+          <w:tab w:val="num" w:pos="6480"/>
+        </w:tabs>
+        <w:ind w:left="6480" w:hanging="360"/>
+      </w:pPr>
+    </w:lvl>
+  </w:abstractNum>
+  <w:abstractNum w:abstractNumId="4" w15:restartNumberingAfterBreak="0">
+    <w:nsid w:val="625A57F4"/>
+    <w:multiLevelType w:val="multilevel"/>
+    <w:tmpl w:val="CAB2A672"/>
+    <w:lvl w:ilvl="0">
+      <w:start w:val="1"/>
+      <w:numFmt w:val="decimal"/>
+      <w:lvlText w:val="%1."/>
+      <w:lvlJc w:val="left"/>
+      <w:pPr>
+        <w:tabs>
+          <w:tab w:val="num" w:pos="720"/>
+        </w:tabs>
+        <w:ind w:left="720" w:hanging="360"/>
+      </w:pPr>
+    </w:lvl>
+    <w:lvl w:ilvl="1" w:tentative="1">
+      <w:start w:val="1"/>
+      <w:numFmt w:val="decimal"/>
+      <w:lvlText w:val="%2."/>
+      <w:lvlJc w:val="left"/>
+      <w:pPr>
+        <w:tabs>
+          <w:tab w:val="num" w:pos="1440"/>
+        </w:tabs>
+        <w:ind w:left="1440" w:hanging="360"/>
+      </w:pPr>
+    </w:lvl>
+    <w:lvl w:ilvl="2" w:tentative="1">
+      <w:start w:val="1"/>
+      <w:numFmt w:val="decimal"/>
+      <w:lvlText w:val="%3."/>
+      <w:lvlJc w:val="left"/>
+      <w:pPr>
+        <w:tabs>
+          <w:tab w:val="num" w:pos="2160"/>
+        </w:tabs>
+        <w:ind w:left="2160" w:hanging="360"/>
+      </w:pPr>
+    </w:lvl>
+    <w:lvl w:ilvl="3" w:tentative="1">
+      <w:start w:val="1"/>
+      <w:numFmt w:val="decimal"/>
+      <w:lvlText w:val="%4."/>
+      <w:lvlJc w:val="left"/>
+      <w:pPr>
+        <w:tabs>
+          <w:tab w:val="num" w:pos="2880"/>
+        </w:tabs>
+        <w:ind w:left="2880" w:hanging="360"/>
+      </w:pPr>
+    </w:lvl>
+    <w:lvl w:ilvl="4" w:tentative="1">
+      <w:start w:val="1"/>
+      <w:numFmt w:val="decimal"/>
+      <w:lvlText w:val="%5."/>
+      <w:lvlJc w:val="left"/>
+      <w:pPr>
+        <w:tabs>
+          <w:tab w:val="num" w:pos="3600"/>
+        </w:tabs>
+        <w:ind w:left="3600" w:hanging="360"/>
+      </w:pPr>
+    </w:lvl>
+    <w:lvl w:ilvl="5" w:tentative="1">
+      <w:start w:val="1"/>
+      <w:numFmt w:val="decimal"/>
+      <w:lvlText w:val="%6."/>
+      <w:lvlJc w:val="left"/>
+      <w:pPr>
+        <w:tabs>
+          <w:tab w:val="num" w:pos="4320"/>
+        </w:tabs>
+        <w:ind w:left="4320" w:hanging="360"/>
+      </w:pPr>
+    </w:lvl>
+    <w:lvl w:ilvl="6" w:tentative="1">
+      <w:start w:val="1"/>
+      <w:numFmt w:val="decimal"/>
+      <w:lvlText w:val="%7."/>
+      <w:lvlJc w:val="left"/>
+      <w:pPr>
+        <w:tabs>
+          <w:tab w:val="num" w:pos="5040"/>
+        </w:tabs>
+        <w:ind w:left="5040" w:hanging="360"/>
+      </w:pPr>
+    </w:lvl>
+    <w:lvl w:ilvl="7" w:tentative="1">
+      <w:start w:val="1"/>
+      <w:numFmt w:val="decimal"/>
+      <w:lvlText w:val="%8."/>
+      <w:lvlJc w:val="left"/>
+      <w:pPr>
+        <w:tabs>
+          <w:tab w:val="num" w:pos="5760"/>
+        </w:tabs>
+        <w:ind w:left="5760" w:hanging="360"/>
+      </w:pPr>
+    </w:lvl>
+    <w:lvl w:ilvl="8" w:tentative="1">
+      <w:start w:val="1"/>
+      <w:numFmt w:val="decimal"/>
+      <w:lvlText w:val="%9."/>
+      <w:lvlJc w:val="left"/>
+      <w:pPr>
+        <w:tabs>
+          <w:tab w:val="num" w:pos="6480"/>
+        </w:tabs>
+        <w:ind w:left="6480" w:hanging="360"/>
+      </w:pPr>
+    </w:lvl>
+  </w:abstractNum>
+  <w:abstractNum w:abstractNumId="5" w15:restartNumberingAfterBreak="0">
     <w:nsid w:val="7BCE5F10"/>
     <w:multiLevelType w:val="multilevel"/>
     <w:tmpl w:val="740447CA"/>
@@ -5319,10 +6366,22 @@
     </w:lvl>
   </w:abstractNum>
   <w:num w:numId="1">
+    <w:abstractNumId w:val="5"/>
+  </w:num>
+  <w:num w:numId="2">
     <w:abstractNumId w:val="1"/>
   </w:num>
-  <w:num w:numId="2">
+  <w:num w:numId="3">
+    <w:abstractNumId w:val="4"/>
+  </w:num>
+  <w:num w:numId="4">
+    <w:abstractNumId w:val="3"/>
+  </w:num>
+  <w:num w:numId="5">
     <w:abstractNumId w:val="0"/>
+  </w:num>
+  <w:num w:numId="6">
+    <w:abstractNumId w:val="2"/>
   </w:num>
 </w:numbering>
 </file>

</xml_diff>